<commit_message>
ficha tecnica y finalizacion de proyecto
</commit_message>
<xml_diff>
--- a/ficha_tecnica.docx
+++ b/ficha_tecnica.docx
@@ -173,7 +173,7 @@
           <w:rFonts w:ascii="Tahoma" w:hAnsi="Tahoma" w:cs="Tahoma"/>
         </w:rPr>
       </w:pPr>
-      <w:bookmarkStart w:id="0" w:name="_Toc188667534"/>
+      <w:bookmarkStart w:id="0" w:name="_Toc188797776"/>
       <w:r>
         <w:rPr>
           <w:rFonts w:ascii="Tahoma" w:hAnsi="Tahoma" w:cs="Tahoma"/>
@@ -223,7 +223,9 @@
               <w:tab w:val="right" w:leader="dot" w:pos="8494"/>
             </w:tabs>
             <w:rPr>
+              <w:rFonts w:eastAsiaTheme="minorEastAsia"/>
               <w:noProof/>
+              <w:lang w:eastAsia="es-ES"/>
             </w:rPr>
           </w:pPr>
           <w:r>
@@ -235,7 +237,7 @@
           <w:r>
             <w:fldChar w:fldCharType="separate"/>
           </w:r>
-          <w:hyperlink w:anchor="_Toc188667534" w:history="1">
+          <w:hyperlink w:anchor="_Toc188797776" w:history="1">
             <w:r>
               <w:rPr>
                 <w:rStyle w:val="Hipervnculo"/>
@@ -263,7 +265,7 @@
                 <w:noProof/>
                 <w:webHidden/>
               </w:rPr>
-              <w:instrText xml:space="preserve"> PAGEREF _Toc188667534 \h </w:instrText>
+              <w:instrText xml:space="preserve"> PAGEREF _Toc188797776 \h </w:instrText>
             </w:r>
             <w:r>
               <w:rPr>
@@ -284,6 +286,1407 @@
                 <w:webHidden/>
               </w:rPr>
               <w:t>2</w:t>
+            </w:r>
+            <w:r>
+              <w:rPr>
+                <w:noProof/>
+                <w:webHidden/>
+              </w:rPr>
+              <w:fldChar w:fldCharType="end"/>
+            </w:r>
+          </w:hyperlink>
+        </w:p>
+        <w:p>
+          <w:pPr>
+            <w:pStyle w:val="TDC1"/>
+            <w:tabs>
+              <w:tab w:val="right" w:leader="dot" w:pos="8494"/>
+            </w:tabs>
+            <w:rPr>
+              <w:rFonts w:eastAsiaTheme="minorEastAsia"/>
+              <w:noProof/>
+              <w:lang w:eastAsia="es-ES"/>
+            </w:rPr>
+          </w:pPr>
+          <w:hyperlink w:anchor="_Toc188797777" w:history="1">
+            <w:r>
+              <w:rPr>
+                <w:rStyle w:val="Hipervnculo"/>
+                <w:rFonts w:ascii="Tahoma" w:hAnsi="Tahoma" w:cs="Tahoma"/>
+                <w:noProof/>
+              </w:rPr>
+              <w:t>Introducción</w:t>
+            </w:r>
+            <w:r>
+              <w:rPr>
+                <w:noProof/>
+                <w:webHidden/>
+              </w:rPr>
+              <w:tab/>
+            </w:r>
+            <w:r>
+              <w:rPr>
+                <w:noProof/>
+                <w:webHidden/>
+              </w:rPr>
+              <w:fldChar w:fldCharType="begin"/>
+            </w:r>
+            <w:r>
+              <w:rPr>
+                <w:noProof/>
+                <w:webHidden/>
+              </w:rPr>
+              <w:instrText xml:space="preserve"> PAGEREF _Toc188797777 \h </w:instrText>
+            </w:r>
+            <w:r>
+              <w:rPr>
+                <w:noProof/>
+                <w:webHidden/>
+              </w:rPr>
+            </w:r>
+            <w:r>
+              <w:rPr>
+                <w:noProof/>
+                <w:webHidden/>
+              </w:rPr>
+              <w:fldChar w:fldCharType="separate"/>
+            </w:r>
+            <w:r>
+              <w:rPr>
+                <w:noProof/>
+                <w:webHidden/>
+              </w:rPr>
+              <w:t>3</w:t>
+            </w:r>
+            <w:r>
+              <w:rPr>
+                <w:noProof/>
+                <w:webHidden/>
+              </w:rPr>
+              <w:fldChar w:fldCharType="end"/>
+            </w:r>
+          </w:hyperlink>
+        </w:p>
+        <w:p>
+          <w:pPr>
+            <w:pStyle w:val="TDC2"/>
+            <w:tabs>
+              <w:tab w:val="right" w:leader="dot" w:pos="8494"/>
+            </w:tabs>
+            <w:rPr>
+              <w:rFonts w:eastAsiaTheme="minorEastAsia"/>
+              <w:noProof/>
+              <w:lang w:eastAsia="es-ES"/>
+            </w:rPr>
+          </w:pPr>
+          <w:hyperlink w:anchor="_Toc188797778" w:history="1">
+            <w:r>
+              <w:rPr>
+                <w:rStyle w:val="Hipervnculo"/>
+                <w:noProof/>
+              </w:rPr>
+              <w:t>Objetivo</w:t>
+            </w:r>
+            <w:r>
+              <w:rPr>
+                <w:noProof/>
+                <w:webHidden/>
+              </w:rPr>
+              <w:tab/>
+            </w:r>
+            <w:r>
+              <w:rPr>
+                <w:noProof/>
+                <w:webHidden/>
+              </w:rPr>
+              <w:fldChar w:fldCharType="begin"/>
+            </w:r>
+            <w:r>
+              <w:rPr>
+                <w:noProof/>
+                <w:webHidden/>
+              </w:rPr>
+              <w:instrText xml:space="preserve"> PAGEREF _Toc188797778 \h </w:instrText>
+            </w:r>
+            <w:r>
+              <w:rPr>
+                <w:noProof/>
+                <w:webHidden/>
+              </w:rPr>
+            </w:r>
+            <w:r>
+              <w:rPr>
+                <w:noProof/>
+                <w:webHidden/>
+              </w:rPr>
+              <w:fldChar w:fldCharType="separate"/>
+            </w:r>
+            <w:r>
+              <w:rPr>
+                <w:noProof/>
+                <w:webHidden/>
+              </w:rPr>
+              <w:t>3</w:t>
+            </w:r>
+            <w:r>
+              <w:rPr>
+                <w:noProof/>
+                <w:webHidden/>
+              </w:rPr>
+              <w:fldChar w:fldCharType="end"/>
+            </w:r>
+          </w:hyperlink>
+        </w:p>
+        <w:p>
+          <w:pPr>
+            <w:pStyle w:val="TDC1"/>
+            <w:tabs>
+              <w:tab w:val="right" w:leader="dot" w:pos="8494"/>
+            </w:tabs>
+            <w:rPr>
+              <w:rFonts w:eastAsiaTheme="minorEastAsia"/>
+              <w:noProof/>
+              <w:lang w:eastAsia="es-ES"/>
+            </w:rPr>
+          </w:pPr>
+          <w:hyperlink w:anchor="_Toc188797779" w:history="1">
+            <w:r>
+              <w:rPr>
+                <w:rStyle w:val="Hipervnculo"/>
+                <w:noProof/>
+              </w:rPr>
+              <w:t>Metodología</w:t>
+            </w:r>
+            <w:r>
+              <w:rPr>
+                <w:noProof/>
+                <w:webHidden/>
+              </w:rPr>
+              <w:tab/>
+            </w:r>
+            <w:r>
+              <w:rPr>
+                <w:noProof/>
+                <w:webHidden/>
+              </w:rPr>
+              <w:fldChar w:fldCharType="begin"/>
+            </w:r>
+            <w:r>
+              <w:rPr>
+                <w:noProof/>
+                <w:webHidden/>
+              </w:rPr>
+              <w:instrText xml:space="preserve"> PAGEREF _Toc188797779 \h </w:instrText>
+            </w:r>
+            <w:r>
+              <w:rPr>
+                <w:noProof/>
+                <w:webHidden/>
+              </w:rPr>
+            </w:r>
+            <w:r>
+              <w:rPr>
+                <w:noProof/>
+                <w:webHidden/>
+              </w:rPr>
+              <w:fldChar w:fldCharType="separate"/>
+            </w:r>
+            <w:r>
+              <w:rPr>
+                <w:noProof/>
+                <w:webHidden/>
+              </w:rPr>
+              <w:t>4</w:t>
+            </w:r>
+            <w:r>
+              <w:rPr>
+                <w:noProof/>
+                <w:webHidden/>
+              </w:rPr>
+              <w:fldChar w:fldCharType="end"/>
+            </w:r>
+          </w:hyperlink>
+        </w:p>
+        <w:p>
+          <w:pPr>
+            <w:pStyle w:val="TDC2"/>
+            <w:tabs>
+              <w:tab w:val="right" w:leader="dot" w:pos="8494"/>
+            </w:tabs>
+            <w:rPr>
+              <w:rFonts w:eastAsiaTheme="minorEastAsia"/>
+              <w:noProof/>
+              <w:lang w:eastAsia="es-ES"/>
+            </w:rPr>
+          </w:pPr>
+          <w:hyperlink w:anchor="_Toc188797780" w:history="1">
+            <w:r>
+              <w:rPr>
+                <w:rStyle w:val="Hipervnculo"/>
+                <w:noProof/>
+              </w:rPr>
+              <w:t>Preprocesamiento</w:t>
+            </w:r>
+            <w:r>
+              <w:rPr>
+                <w:noProof/>
+                <w:webHidden/>
+              </w:rPr>
+              <w:tab/>
+            </w:r>
+            <w:r>
+              <w:rPr>
+                <w:noProof/>
+                <w:webHidden/>
+              </w:rPr>
+              <w:fldChar w:fldCharType="begin"/>
+            </w:r>
+            <w:r>
+              <w:rPr>
+                <w:noProof/>
+                <w:webHidden/>
+              </w:rPr>
+              <w:instrText xml:space="preserve"> PAGEREF _Toc188797780 \h </w:instrText>
+            </w:r>
+            <w:r>
+              <w:rPr>
+                <w:noProof/>
+                <w:webHidden/>
+              </w:rPr>
+            </w:r>
+            <w:r>
+              <w:rPr>
+                <w:noProof/>
+                <w:webHidden/>
+              </w:rPr>
+              <w:fldChar w:fldCharType="separate"/>
+            </w:r>
+            <w:r>
+              <w:rPr>
+                <w:noProof/>
+                <w:webHidden/>
+              </w:rPr>
+              <w:t>4</w:t>
+            </w:r>
+            <w:r>
+              <w:rPr>
+                <w:noProof/>
+                <w:webHidden/>
+              </w:rPr>
+              <w:fldChar w:fldCharType="end"/>
+            </w:r>
+          </w:hyperlink>
+        </w:p>
+        <w:p>
+          <w:pPr>
+            <w:pStyle w:val="TDC3"/>
+            <w:tabs>
+              <w:tab w:val="right" w:leader="dot" w:pos="8494"/>
+            </w:tabs>
+            <w:rPr>
+              <w:rFonts w:eastAsiaTheme="minorEastAsia"/>
+              <w:noProof/>
+              <w:lang w:eastAsia="es-ES"/>
+            </w:rPr>
+          </w:pPr>
+          <w:hyperlink w:anchor="_Toc188797781" w:history="1">
+            <w:r>
+              <w:rPr>
+                <w:rStyle w:val="Hipervnculo"/>
+                <w:noProof/>
+              </w:rPr>
+              <w:t>Análisis previo características generales</w:t>
+            </w:r>
+            <w:r>
+              <w:rPr>
+                <w:noProof/>
+                <w:webHidden/>
+              </w:rPr>
+              <w:tab/>
+            </w:r>
+            <w:r>
+              <w:rPr>
+                <w:noProof/>
+                <w:webHidden/>
+              </w:rPr>
+              <w:fldChar w:fldCharType="begin"/>
+            </w:r>
+            <w:r>
+              <w:rPr>
+                <w:noProof/>
+                <w:webHidden/>
+              </w:rPr>
+              <w:instrText xml:space="preserve"> PAGEREF _Toc188797781 \h </w:instrText>
+            </w:r>
+            <w:r>
+              <w:rPr>
+                <w:noProof/>
+                <w:webHidden/>
+              </w:rPr>
+            </w:r>
+            <w:r>
+              <w:rPr>
+                <w:noProof/>
+                <w:webHidden/>
+              </w:rPr>
+              <w:fldChar w:fldCharType="separate"/>
+            </w:r>
+            <w:r>
+              <w:rPr>
+                <w:noProof/>
+                <w:webHidden/>
+              </w:rPr>
+              <w:t>5</w:t>
+            </w:r>
+            <w:r>
+              <w:rPr>
+                <w:noProof/>
+                <w:webHidden/>
+              </w:rPr>
+              <w:fldChar w:fldCharType="end"/>
+            </w:r>
+          </w:hyperlink>
+        </w:p>
+        <w:p>
+          <w:pPr>
+            <w:pStyle w:val="TDC3"/>
+            <w:tabs>
+              <w:tab w:val="right" w:leader="dot" w:pos="8494"/>
+            </w:tabs>
+            <w:rPr>
+              <w:rFonts w:eastAsiaTheme="minorEastAsia"/>
+              <w:noProof/>
+              <w:lang w:eastAsia="es-ES"/>
+            </w:rPr>
+          </w:pPr>
+          <w:hyperlink w:anchor="_Toc188797782" w:history="1">
+            <w:r>
+              <w:rPr>
+                <w:rStyle w:val="Hipervnculo"/>
+                <w:noProof/>
+              </w:rPr>
+              <w:t>Características voz seleccionadas</w:t>
+            </w:r>
+            <w:r>
+              <w:rPr>
+                <w:noProof/>
+                <w:webHidden/>
+              </w:rPr>
+              <w:tab/>
+            </w:r>
+            <w:r>
+              <w:rPr>
+                <w:noProof/>
+                <w:webHidden/>
+              </w:rPr>
+              <w:fldChar w:fldCharType="begin"/>
+            </w:r>
+            <w:r>
+              <w:rPr>
+                <w:noProof/>
+                <w:webHidden/>
+              </w:rPr>
+              <w:instrText xml:space="preserve"> PAGEREF _Toc188797782 \h </w:instrText>
+            </w:r>
+            <w:r>
+              <w:rPr>
+                <w:noProof/>
+                <w:webHidden/>
+              </w:rPr>
+            </w:r>
+            <w:r>
+              <w:rPr>
+                <w:noProof/>
+                <w:webHidden/>
+              </w:rPr>
+              <w:fldChar w:fldCharType="separate"/>
+            </w:r>
+            <w:r>
+              <w:rPr>
+                <w:noProof/>
+                <w:webHidden/>
+              </w:rPr>
+              <w:t>7</w:t>
+            </w:r>
+            <w:r>
+              <w:rPr>
+                <w:noProof/>
+                <w:webHidden/>
+              </w:rPr>
+              <w:fldChar w:fldCharType="end"/>
+            </w:r>
+          </w:hyperlink>
+        </w:p>
+        <w:p>
+          <w:pPr>
+            <w:pStyle w:val="TDC3"/>
+            <w:tabs>
+              <w:tab w:val="right" w:leader="dot" w:pos="8494"/>
+            </w:tabs>
+            <w:rPr>
+              <w:rFonts w:eastAsiaTheme="minorEastAsia"/>
+              <w:noProof/>
+              <w:lang w:eastAsia="es-ES"/>
+            </w:rPr>
+          </w:pPr>
+          <w:hyperlink w:anchor="_Toc188797783" w:history="1">
+            <w:r>
+              <w:rPr>
+                <w:rStyle w:val="Hipervnculo"/>
+                <w:noProof/>
+              </w:rPr>
+              <w:t>Análisis características específicas</w:t>
+            </w:r>
+            <w:r>
+              <w:rPr>
+                <w:noProof/>
+                <w:webHidden/>
+              </w:rPr>
+              <w:tab/>
+            </w:r>
+            <w:r>
+              <w:rPr>
+                <w:noProof/>
+                <w:webHidden/>
+              </w:rPr>
+              <w:fldChar w:fldCharType="begin"/>
+            </w:r>
+            <w:r>
+              <w:rPr>
+                <w:noProof/>
+                <w:webHidden/>
+              </w:rPr>
+              <w:instrText xml:space="preserve"> PAGEREF _Toc188797783 \h </w:instrText>
+            </w:r>
+            <w:r>
+              <w:rPr>
+                <w:noProof/>
+                <w:webHidden/>
+              </w:rPr>
+            </w:r>
+            <w:r>
+              <w:rPr>
+                <w:noProof/>
+                <w:webHidden/>
+              </w:rPr>
+              <w:fldChar w:fldCharType="separate"/>
+            </w:r>
+            <w:r>
+              <w:rPr>
+                <w:noProof/>
+                <w:webHidden/>
+              </w:rPr>
+              <w:t>9</w:t>
+            </w:r>
+            <w:r>
+              <w:rPr>
+                <w:noProof/>
+                <w:webHidden/>
+              </w:rPr>
+              <w:fldChar w:fldCharType="end"/>
+            </w:r>
+          </w:hyperlink>
+        </w:p>
+        <w:p>
+          <w:pPr>
+            <w:pStyle w:val="TDC3"/>
+            <w:tabs>
+              <w:tab w:val="right" w:leader="dot" w:pos="8494"/>
+            </w:tabs>
+            <w:rPr>
+              <w:rFonts w:eastAsiaTheme="minorEastAsia"/>
+              <w:noProof/>
+              <w:lang w:eastAsia="es-ES"/>
+            </w:rPr>
+          </w:pPr>
+          <w:hyperlink w:anchor="_Toc188797784" w:history="1">
+            <w:r>
+              <w:rPr>
+                <w:rStyle w:val="Hipervnculo"/>
+                <w:noProof/>
+              </w:rPr>
+              <w:t>Modelos</w:t>
+            </w:r>
+            <w:r>
+              <w:rPr>
+                <w:noProof/>
+                <w:webHidden/>
+              </w:rPr>
+              <w:tab/>
+            </w:r>
+            <w:r>
+              <w:rPr>
+                <w:noProof/>
+                <w:webHidden/>
+              </w:rPr>
+              <w:fldChar w:fldCharType="begin"/>
+            </w:r>
+            <w:r>
+              <w:rPr>
+                <w:noProof/>
+                <w:webHidden/>
+              </w:rPr>
+              <w:instrText xml:space="preserve"> PAGEREF _Toc188797784 \h </w:instrText>
+            </w:r>
+            <w:r>
+              <w:rPr>
+                <w:noProof/>
+                <w:webHidden/>
+              </w:rPr>
+            </w:r>
+            <w:r>
+              <w:rPr>
+                <w:noProof/>
+                <w:webHidden/>
+              </w:rPr>
+              <w:fldChar w:fldCharType="separate"/>
+            </w:r>
+            <w:r>
+              <w:rPr>
+                <w:noProof/>
+                <w:webHidden/>
+              </w:rPr>
+              <w:t>12</w:t>
+            </w:r>
+            <w:r>
+              <w:rPr>
+                <w:noProof/>
+                <w:webHidden/>
+              </w:rPr>
+              <w:fldChar w:fldCharType="end"/>
+            </w:r>
+          </w:hyperlink>
+        </w:p>
+        <w:p>
+          <w:pPr>
+            <w:pStyle w:val="TDC1"/>
+            <w:tabs>
+              <w:tab w:val="right" w:leader="dot" w:pos="8494"/>
+            </w:tabs>
+            <w:rPr>
+              <w:rFonts w:eastAsiaTheme="minorEastAsia"/>
+              <w:noProof/>
+              <w:lang w:eastAsia="es-ES"/>
+            </w:rPr>
+          </w:pPr>
+          <w:hyperlink w:anchor="_Toc188797785" w:history="1">
+            <w:r>
+              <w:rPr>
+                <w:rStyle w:val="Hipervnculo"/>
+                <w:noProof/>
+              </w:rPr>
+              <w:t>Resultados</w:t>
+            </w:r>
+            <w:r>
+              <w:rPr>
+                <w:noProof/>
+                <w:webHidden/>
+              </w:rPr>
+              <w:tab/>
+            </w:r>
+            <w:r>
+              <w:rPr>
+                <w:noProof/>
+                <w:webHidden/>
+              </w:rPr>
+              <w:fldChar w:fldCharType="begin"/>
+            </w:r>
+            <w:r>
+              <w:rPr>
+                <w:noProof/>
+                <w:webHidden/>
+              </w:rPr>
+              <w:instrText xml:space="preserve"> PAGEREF _Toc188797785 \h </w:instrText>
+            </w:r>
+            <w:r>
+              <w:rPr>
+                <w:noProof/>
+                <w:webHidden/>
+              </w:rPr>
+            </w:r>
+            <w:r>
+              <w:rPr>
+                <w:noProof/>
+                <w:webHidden/>
+              </w:rPr>
+              <w:fldChar w:fldCharType="separate"/>
+            </w:r>
+            <w:r>
+              <w:rPr>
+                <w:noProof/>
+                <w:webHidden/>
+              </w:rPr>
+              <w:t>14</w:t>
+            </w:r>
+            <w:r>
+              <w:rPr>
+                <w:noProof/>
+                <w:webHidden/>
+              </w:rPr>
+              <w:fldChar w:fldCharType="end"/>
+            </w:r>
+          </w:hyperlink>
+        </w:p>
+        <w:p>
+          <w:pPr>
+            <w:pStyle w:val="TDC2"/>
+            <w:tabs>
+              <w:tab w:val="right" w:leader="dot" w:pos="8494"/>
+            </w:tabs>
+            <w:rPr>
+              <w:rFonts w:eastAsiaTheme="minorEastAsia"/>
+              <w:noProof/>
+              <w:lang w:eastAsia="es-ES"/>
+            </w:rPr>
+          </w:pPr>
+          <w:hyperlink w:anchor="_Toc188797786" w:history="1">
+            <w:r>
+              <w:rPr>
+                <w:rStyle w:val="Hipervnculo"/>
+                <w:noProof/>
+              </w:rPr>
+              <w:t>Decision Tree</w:t>
+            </w:r>
+            <w:r>
+              <w:rPr>
+                <w:noProof/>
+                <w:webHidden/>
+              </w:rPr>
+              <w:tab/>
+            </w:r>
+            <w:r>
+              <w:rPr>
+                <w:noProof/>
+                <w:webHidden/>
+              </w:rPr>
+              <w:fldChar w:fldCharType="begin"/>
+            </w:r>
+            <w:r>
+              <w:rPr>
+                <w:noProof/>
+                <w:webHidden/>
+              </w:rPr>
+              <w:instrText xml:space="preserve"> PAGEREF _Toc188797786 \h </w:instrText>
+            </w:r>
+            <w:r>
+              <w:rPr>
+                <w:noProof/>
+                <w:webHidden/>
+              </w:rPr>
+            </w:r>
+            <w:r>
+              <w:rPr>
+                <w:noProof/>
+                <w:webHidden/>
+              </w:rPr>
+              <w:fldChar w:fldCharType="separate"/>
+            </w:r>
+            <w:r>
+              <w:rPr>
+                <w:noProof/>
+                <w:webHidden/>
+              </w:rPr>
+              <w:t>14</w:t>
+            </w:r>
+            <w:r>
+              <w:rPr>
+                <w:noProof/>
+                <w:webHidden/>
+              </w:rPr>
+              <w:fldChar w:fldCharType="end"/>
+            </w:r>
+          </w:hyperlink>
+        </w:p>
+        <w:p>
+          <w:pPr>
+            <w:pStyle w:val="TDC3"/>
+            <w:tabs>
+              <w:tab w:val="right" w:leader="dot" w:pos="8494"/>
+            </w:tabs>
+            <w:rPr>
+              <w:rFonts w:eastAsiaTheme="minorEastAsia"/>
+              <w:noProof/>
+              <w:lang w:eastAsia="es-ES"/>
+            </w:rPr>
+          </w:pPr>
+          <w:hyperlink w:anchor="_Toc188797787" w:history="1">
+            <w:r>
+              <w:rPr>
+                <w:rStyle w:val="Hipervnculo"/>
+                <w:noProof/>
+              </w:rPr>
+              <w:t>Género</w:t>
+            </w:r>
+            <w:r>
+              <w:rPr>
+                <w:noProof/>
+                <w:webHidden/>
+              </w:rPr>
+              <w:tab/>
+            </w:r>
+            <w:r>
+              <w:rPr>
+                <w:noProof/>
+                <w:webHidden/>
+              </w:rPr>
+              <w:fldChar w:fldCharType="begin"/>
+            </w:r>
+            <w:r>
+              <w:rPr>
+                <w:noProof/>
+                <w:webHidden/>
+              </w:rPr>
+              <w:instrText xml:space="preserve"> PAGEREF _Toc188797787 \h </w:instrText>
+            </w:r>
+            <w:r>
+              <w:rPr>
+                <w:noProof/>
+                <w:webHidden/>
+              </w:rPr>
+            </w:r>
+            <w:r>
+              <w:rPr>
+                <w:noProof/>
+                <w:webHidden/>
+              </w:rPr>
+              <w:fldChar w:fldCharType="separate"/>
+            </w:r>
+            <w:r>
+              <w:rPr>
+                <w:noProof/>
+                <w:webHidden/>
+              </w:rPr>
+              <w:t>14</w:t>
+            </w:r>
+            <w:r>
+              <w:rPr>
+                <w:noProof/>
+                <w:webHidden/>
+              </w:rPr>
+              <w:fldChar w:fldCharType="end"/>
+            </w:r>
+          </w:hyperlink>
+        </w:p>
+        <w:p>
+          <w:pPr>
+            <w:pStyle w:val="TDC3"/>
+            <w:tabs>
+              <w:tab w:val="right" w:leader="dot" w:pos="8494"/>
+            </w:tabs>
+            <w:rPr>
+              <w:rFonts w:eastAsiaTheme="minorEastAsia"/>
+              <w:noProof/>
+              <w:lang w:eastAsia="es-ES"/>
+            </w:rPr>
+          </w:pPr>
+          <w:hyperlink w:anchor="_Toc188797788" w:history="1">
+            <w:r>
+              <w:rPr>
+                <w:rStyle w:val="Hipervnculo"/>
+                <w:noProof/>
+              </w:rPr>
+              <w:t>Nativo/No nativo</w:t>
+            </w:r>
+            <w:r>
+              <w:rPr>
+                <w:noProof/>
+                <w:webHidden/>
+              </w:rPr>
+              <w:tab/>
+            </w:r>
+            <w:r>
+              <w:rPr>
+                <w:noProof/>
+                <w:webHidden/>
+              </w:rPr>
+              <w:fldChar w:fldCharType="begin"/>
+            </w:r>
+            <w:r>
+              <w:rPr>
+                <w:noProof/>
+                <w:webHidden/>
+              </w:rPr>
+              <w:instrText xml:space="preserve"> PAGEREF _Toc188797788 \h </w:instrText>
+            </w:r>
+            <w:r>
+              <w:rPr>
+                <w:noProof/>
+                <w:webHidden/>
+              </w:rPr>
+            </w:r>
+            <w:r>
+              <w:rPr>
+                <w:noProof/>
+                <w:webHidden/>
+              </w:rPr>
+              <w:fldChar w:fldCharType="separate"/>
+            </w:r>
+            <w:r>
+              <w:rPr>
+                <w:noProof/>
+                <w:webHidden/>
+              </w:rPr>
+              <w:t>15</w:t>
+            </w:r>
+            <w:r>
+              <w:rPr>
+                <w:noProof/>
+                <w:webHidden/>
+              </w:rPr>
+              <w:fldChar w:fldCharType="end"/>
+            </w:r>
+          </w:hyperlink>
+        </w:p>
+        <w:p>
+          <w:pPr>
+            <w:pStyle w:val="TDC2"/>
+            <w:tabs>
+              <w:tab w:val="right" w:leader="dot" w:pos="8494"/>
+            </w:tabs>
+            <w:rPr>
+              <w:rFonts w:eastAsiaTheme="minorEastAsia"/>
+              <w:noProof/>
+              <w:lang w:eastAsia="es-ES"/>
+            </w:rPr>
+          </w:pPr>
+          <w:hyperlink w:anchor="_Toc188797789" w:history="1">
+            <w:r>
+              <w:rPr>
+                <w:rStyle w:val="Hipervnculo"/>
+                <w:noProof/>
+              </w:rPr>
+              <w:t>Máquina de Soporte Vectorial</w:t>
+            </w:r>
+            <w:r>
+              <w:rPr>
+                <w:noProof/>
+                <w:webHidden/>
+              </w:rPr>
+              <w:tab/>
+            </w:r>
+            <w:r>
+              <w:rPr>
+                <w:noProof/>
+                <w:webHidden/>
+              </w:rPr>
+              <w:fldChar w:fldCharType="begin"/>
+            </w:r>
+            <w:r>
+              <w:rPr>
+                <w:noProof/>
+                <w:webHidden/>
+              </w:rPr>
+              <w:instrText xml:space="preserve"> PAGEREF _Toc188797789 \h </w:instrText>
+            </w:r>
+            <w:r>
+              <w:rPr>
+                <w:noProof/>
+                <w:webHidden/>
+              </w:rPr>
+            </w:r>
+            <w:r>
+              <w:rPr>
+                <w:noProof/>
+                <w:webHidden/>
+              </w:rPr>
+              <w:fldChar w:fldCharType="separate"/>
+            </w:r>
+            <w:r>
+              <w:rPr>
+                <w:noProof/>
+                <w:webHidden/>
+              </w:rPr>
+              <w:t>16</w:t>
+            </w:r>
+            <w:r>
+              <w:rPr>
+                <w:noProof/>
+                <w:webHidden/>
+              </w:rPr>
+              <w:fldChar w:fldCharType="end"/>
+            </w:r>
+          </w:hyperlink>
+        </w:p>
+        <w:p>
+          <w:pPr>
+            <w:pStyle w:val="TDC3"/>
+            <w:tabs>
+              <w:tab w:val="right" w:leader="dot" w:pos="8494"/>
+            </w:tabs>
+            <w:rPr>
+              <w:rFonts w:eastAsiaTheme="minorEastAsia"/>
+              <w:noProof/>
+              <w:lang w:eastAsia="es-ES"/>
+            </w:rPr>
+          </w:pPr>
+          <w:hyperlink w:anchor="_Toc188797790" w:history="1">
+            <w:r>
+              <w:rPr>
+                <w:rStyle w:val="Hipervnculo"/>
+                <w:noProof/>
+              </w:rPr>
+              <w:t>Acento</w:t>
+            </w:r>
+            <w:r>
+              <w:rPr>
+                <w:noProof/>
+                <w:webHidden/>
+              </w:rPr>
+              <w:tab/>
+            </w:r>
+            <w:r>
+              <w:rPr>
+                <w:noProof/>
+                <w:webHidden/>
+              </w:rPr>
+              <w:fldChar w:fldCharType="begin"/>
+            </w:r>
+            <w:r>
+              <w:rPr>
+                <w:noProof/>
+                <w:webHidden/>
+              </w:rPr>
+              <w:instrText xml:space="preserve"> PAGEREF _Toc188797790 \h </w:instrText>
+            </w:r>
+            <w:r>
+              <w:rPr>
+                <w:noProof/>
+                <w:webHidden/>
+              </w:rPr>
+            </w:r>
+            <w:r>
+              <w:rPr>
+                <w:noProof/>
+                <w:webHidden/>
+              </w:rPr>
+              <w:fldChar w:fldCharType="separate"/>
+            </w:r>
+            <w:r>
+              <w:rPr>
+                <w:noProof/>
+                <w:webHidden/>
+              </w:rPr>
+              <w:t>16</w:t>
+            </w:r>
+            <w:r>
+              <w:rPr>
+                <w:noProof/>
+                <w:webHidden/>
+              </w:rPr>
+              <w:fldChar w:fldCharType="end"/>
+            </w:r>
+          </w:hyperlink>
+        </w:p>
+        <w:p>
+          <w:pPr>
+            <w:pStyle w:val="TDC3"/>
+            <w:tabs>
+              <w:tab w:val="right" w:leader="dot" w:pos="8494"/>
+            </w:tabs>
+            <w:rPr>
+              <w:rFonts w:eastAsiaTheme="minorEastAsia"/>
+              <w:noProof/>
+              <w:lang w:eastAsia="es-ES"/>
+            </w:rPr>
+          </w:pPr>
+          <w:hyperlink w:anchor="_Toc188797791" w:history="1">
+            <w:r>
+              <w:rPr>
+                <w:rStyle w:val="Hipervnculo"/>
+                <w:noProof/>
+              </w:rPr>
+              <w:t>Origen</w:t>
+            </w:r>
+            <w:r>
+              <w:rPr>
+                <w:noProof/>
+                <w:webHidden/>
+              </w:rPr>
+              <w:tab/>
+            </w:r>
+            <w:r>
+              <w:rPr>
+                <w:noProof/>
+                <w:webHidden/>
+              </w:rPr>
+              <w:fldChar w:fldCharType="begin"/>
+            </w:r>
+            <w:r>
+              <w:rPr>
+                <w:noProof/>
+                <w:webHidden/>
+              </w:rPr>
+              <w:instrText xml:space="preserve"> PAGEREF _Toc188797791 \h </w:instrText>
+            </w:r>
+            <w:r>
+              <w:rPr>
+                <w:noProof/>
+                <w:webHidden/>
+              </w:rPr>
+            </w:r>
+            <w:r>
+              <w:rPr>
+                <w:noProof/>
+                <w:webHidden/>
+              </w:rPr>
+              <w:fldChar w:fldCharType="separate"/>
+            </w:r>
+            <w:r>
+              <w:rPr>
+                <w:noProof/>
+                <w:webHidden/>
+              </w:rPr>
+              <w:t>17</w:t>
+            </w:r>
+            <w:r>
+              <w:rPr>
+                <w:noProof/>
+                <w:webHidden/>
+              </w:rPr>
+              <w:fldChar w:fldCharType="end"/>
+            </w:r>
+          </w:hyperlink>
+        </w:p>
+        <w:p>
+          <w:pPr>
+            <w:pStyle w:val="TDC2"/>
+            <w:tabs>
+              <w:tab w:val="right" w:leader="dot" w:pos="8494"/>
+            </w:tabs>
+            <w:rPr>
+              <w:rFonts w:eastAsiaTheme="minorEastAsia"/>
+              <w:noProof/>
+              <w:lang w:eastAsia="es-ES"/>
+            </w:rPr>
+          </w:pPr>
+          <w:hyperlink w:anchor="_Toc188797792" w:history="1">
+            <w:r>
+              <w:rPr>
+                <w:rStyle w:val="Hipervnculo"/>
+                <w:noProof/>
+              </w:rPr>
+              <w:t>KNN</w:t>
+            </w:r>
+            <w:r>
+              <w:rPr>
+                <w:noProof/>
+                <w:webHidden/>
+              </w:rPr>
+              <w:tab/>
+            </w:r>
+            <w:r>
+              <w:rPr>
+                <w:noProof/>
+                <w:webHidden/>
+              </w:rPr>
+              <w:fldChar w:fldCharType="begin"/>
+            </w:r>
+            <w:r>
+              <w:rPr>
+                <w:noProof/>
+                <w:webHidden/>
+              </w:rPr>
+              <w:instrText xml:space="preserve"> PAGEREF _Toc188797792 \h </w:instrText>
+            </w:r>
+            <w:r>
+              <w:rPr>
+                <w:noProof/>
+                <w:webHidden/>
+              </w:rPr>
+            </w:r>
+            <w:r>
+              <w:rPr>
+                <w:noProof/>
+                <w:webHidden/>
+              </w:rPr>
+              <w:fldChar w:fldCharType="separate"/>
+            </w:r>
+            <w:r>
+              <w:rPr>
+                <w:noProof/>
+                <w:webHidden/>
+              </w:rPr>
+              <w:t>19</w:t>
+            </w:r>
+            <w:r>
+              <w:rPr>
+                <w:noProof/>
+                <w:webHidden/>
+              </w:rPr>
+              <w:fldChar w:fldCharType="end"/>
+            </w:r>
+          </w:hyperlink>
+        </w:p>
+        <w:p>
+          <w:pPr>
+            <w:pStyle w:val="TDC3"/>
+            <w:tabs>
+              <w:tab w:val="right" w:leader="dot" w:pos="8494"/>
+            </w:tabs>
+            <w:rPr>
+              <w:rFonts w:eastAsiaTheme="minorEastAsia"/>
+              <w:noProof/>
+              <w:lang w:eastAsia="es-ES"/>
+            </w:rPr>
+          </w:pPr>
+          <w:hyperlink w:anchor="_Toc188797793" w:history="1">
+            <w:r>
+              <w:rPr>
+                <w:rStyle w:val="Hipervnculo"/>
+                <w:noProof/>
+              </w:rPr>
+              <w:t>Edad</w:t>
+            </w:r>
+            <w:r>
+              <w:rPr>
+                <w:noProof/>
+                <w:webHidden/>
+              </w:rPr>
+              <w:tab/>
+            </w:r>
+            <w:r>
+              <w:rPr>
+                <w:noProof/>
+                <w:webHidden/>
+              </w:rPr>
+              <w:fldChar w:fldCharType="begin"/>
+            </w:r>
+            <w:r>
+              <w:rPr>
+                <w:noProof/>
+                <w:webHidden/>
+              </w:rPr>
+              <w:instrText xml:space="preserve"> PAGEREF _Toc188797793 \h </w:instrText>
+            </w:r>
+            <w:r>
+              <w:rPr>
+                <w:noProof/>
+                <w:webHidden/>
+              </w:rPr>
+            </w:r>
+            <w:r>
+              <w:rPr>
+                <w:noProof/>
+                <w:webHidden/>
+              </w:rPr>
+              <w:fldChar w:fldCharType="separate"/>
+            </w:r>
+            <w:r>
+              <w:rPr>
+                <w:noProof/>
+                <w:webHidden/>
+              </w:rPr>
+              <w:t>19</w:t>
+            </w:r>
+            <w:r>
+              <w:rPr>
+                <w:noProof/>
+                <w:webHidden/>
+              </w:rPr>
+              <w:fldChar w:fldCharType="end"/>
+            </w:r>
+          </w:hyperlink>
+        </w:p>
+        <w:p>
+          <w:pPr>
+            <w:pStyle w:val="TDC2"/>
+            <w:tabs>
+              <w:tab w:val="right" w:leader="dot" w:pos="8494"/>
+            </w:tabs>
+            <w:rPr>
+              <w:rFonts w:eastAsiaTheme="minorEastAsia"/>
+              <w:noProof/>
+              <w:lang w:eastAsia="es-ES"/>
+            </w:rPr>
+          </w:pPr>
+          <w:hyperlink w:anchor="_Toc188797794" w:history="1">
+            <w:r>
+              <w:rPr>
+                <w:rStyle w:val="Hipervnculo"/>
+                <w:noProof/>
+              </w:rPr>
+              <w:t>Redes neuronales</w:t>
+            </w:r>
+            <w:r>
+              <w:rPr>
+                <w:noProof/>
+                <w:webHidden/>
+              </w:rPr>
+              <w:tab/>
+            </w:r>
+            <w:r>
+              <w:rPr>
+                <w:noProof/>
+                <w:webHidden/>
+              </w:rPr>
+              <w:fldChar w:fldCharType="begin"/>
+            </w:r>
+            <w:r>
+              <w:rPr>
+                <w:noProof/>
+                <w:webHidden/>
+              </w:rPr>
+              <w:instrText xml:space="preserve"> PAGEREF _Toc188797794 \h </w:instrText>
+            </w:r>
+            <w:r>
+              <w:rPr>
+                <w:noProof/>
+                <w:webHidden/>
+              </w:rPr>
+            </w:r>
+            <w:r>
+              <w:rPr>
+                <w:noProof/>
+                <w:webHidden/>
+              </w:rPr>
+              <w:fldChar w:fldCharType="separate"/>
+            </w:r>
+            <w:r>
+              <w:rPr>
+                <w:noProof/>
+                <w:webHidden/>
+              </w:rPr>
+              <w:t>20</w:t>
+            </w:r>
+            <w:r>
+              <w:rPr>
+                <w:noProof/>
+                <w:webHidden/>
+              </w:rPr>
+              <w:fldChar w:fldCharType="end"/>
+            </w:r>
+          </w:hyperlink>
+        </w:p>
+        <w:p>
+          <w:pPr>
+            <w:pStyle w:val="TDC3"/>
+            <w:tabs>
+              <w:tab w:val="right" w:leader="dot" w:pos="8494"/>
+            </w:tabs>
+            <w:rPr>
+              <w:rFonts w:eastAsiaTheme="minorEastAsia"/>
+              <w:noProof/>
+              <w:lang w:eastAsia="es-ES"/>
+            </w:rPr>
+          </w:pPr>
+          <w:hyperlink w:anchor="_Toc188797795" w:history="1">
+            <w:r>
+              <w:rPr>
+                <w:rStyle w:val="Hipervnculo"/>
+                <w:noProof/>
+              </w:rPr>
+              <w:t>Acento</w:t>
+            </w:r>
+            <w:r>
+              <w:rPr>
+                <w:noProof/>
+                <w:webHidden/>
+              </w:rPr>
+              <w:tab/>
+            </w:r>
+            <w:r>
+              <w:rPr>
+                <w:noProof/>
+                <w:webHidden/>
+              </w:rPr>
+              <w:fldChar w:fldCharType="begin"/>
+            </w:r>
+            <w:r>
+              <w:rPr>
+                <w:noProof/>
+                <w:webHidden/>
+              </w:rPr>
+              <w:instrText xml:space="preserve"> PAGEREF _Toc188797795 \h </w:instrText>
+            </w:r>
+            <w:r>
+              <w:rPr>
+                <w:noProof/>
+                <w:webHidden/>
+              </w:rPr>
+            </w:r>
+            <w:r>
+              <w:rPr>
+                <w:noProof/>
+                <w:webHidden/>
+              </w:rPr>
+              <w:fldChar w:fldCharType="separate"/>
+            </w:r>
+            <w:r>
+              <w:rPr>
+                <w:noProof/>
+                <w:webHidden/>
+              </w:rPr>
+              <w:t>20</w:t>
+            </w:r>
+            <w:r>
+              <w:rPr>
+                <w:noProof/>
+                <w:webHidden/>
+              </w:rPr>
+              <w:fldChar w:fldCharType="end"/>
+            </w:r>
+          </w:hyperlink>
+        </w:p>
+        <w:p>
+          <w:pPr>
+            <w:pStyle w:val="TDC3"/>
+            <w:tabs>
+              <w:tab w:val="right" w:leader="dot" w:pos="8494"/>
+            </w:tabs>
+            <w:rPr>
+              <w:rFonts w:eastAsiaTheme="minorEastAsia"/>
+              <w:noProof/>
+              <w:lang w:eastAsia="es-ES"/>
+            </w:rPr>
+          </w:pPr>
+          <w:hyperlink w:anchor="_Toc188797796" w:history="1">
+            <w:r>
+              <w:rPr>
+                <w:rStyle w:val="Hipervnculo"/>
+                <w:noProof/>
+              </w:rPr>
+              <w:t>Origen</w:t>
+            </w:r>
+            <w:r>
+              <w:rPr>
+                <w:noProof/>
+                <w:webHidden/>
+              </w:rPr>
+              <w:tab/>
+            </w:r>
+            <w:r>
+              <w:rPr>
+                <w:noProof/>
+                <w:webHidden/>
+              </w:rPr>
+              <w:fldChar w:fldCharType="begin"/>
+            </w:r>
+            <w:r>
+              <w:rPr>
+                <w:noProof/>
+                <w:webHidden/>
+              </w:rPr>
+              <w:instrText xml:space="preserve"> PAGEREF _Toc188797796 \h </w:instrText>
+            </w:r>
+            <w:r>
+              <w:rPr>
+                <w:noProof/>
+                <w:webHidden/>
+              </w:rPr>
+            </w:r>
+            <w:r>
+              <w:rPr>
+                <w:noProof/>
+                <w:webHidden/>
+              </w:rPr>
+              <w:fldChar w:fldCharType="separate"/>
+            </w:r>
+            <w:r>
+              <w:rPr>
+                <w:noProof/>
+                <w:webHidden/>
+              </w:rPr>
+              <w:t>21</w:t>
             </w:r>
             <w:r>
               <w:rPr>
@@ -317,6 +1720,7 @@
           <w:rFonts w:ascii="Tahoma" w:hAnsi="Tahoma" w:cs="Tahoma"/>
         </w:rPr>
       </w:pPr>
+      <w:bookmarkStart w:id="1" w:name="_Toc188797777"/>
       <w:r>
         <w:rPr>
           <w:rFonts w:ascii="Tahoma" w:hAnsi="Tahoma" w:cs="Tahoma"/>
@@ -324,6 +1728,7 @@
         <w:lastRenderedPageBreak/>
         <w:t>Introducción</w:t>
       </w:r>
+      <w:bookmarkEnd w:id="1"/>
     </w:p>
     <w:p>
       <w:r>
@@ -353,9 +1758,11 @@
       <w:pPr>
         <w:pStyle w:val="Ttulo2"/>
       </w:pPr>
+      <w:bookmarkStart w:id="2" w:name="_Toc188797778"/>
       <w:r>
         <w:t>Objetivo</w:t>
       </w:r>
+      <w:bookmarkEnd w:id="2"/>
     </w:p>
     <w:p>
       <w:r>
@@ -470,18 +1877,22 @@
       <w:pPr>
         <w:pStyle w:val="Ttulo1"/>
       </w:pPr>
+      <w:bookmarkStart w:id="3" w:name="_Toc188797779"/>
       <w:r>
         <w:lastRenderedPageBreak/>
         <w:t>Metodología</w:t>
       </w:r>
+      <w:bookmarkEnd w:id="3"/>
     </w:p>
     <w:p>
       <w:pPr>
         <w:pStyle w:val="Ttulo2"/>
       </w:pPr>
+      <w:bookmarkStart w:id="4" w:name="_Toc188797780"/>
       <w:r>
         <w:t>Preprocesamiento</w:t>
       </w:r>
+      <w:bookmarkEnd w:id="4"/>
     </w:p>
     <w:p>
       <w:r>
@@ -640,12 +2051,368 @@
       </w:r>
     </w:p>
     <w:p>
+      <w:r>
+        <w:t xml:space="preserve">El </w:t>
+      </w:r>
+      <w:proofErr w:type="spellStart"/>
+      <w:r>
+        <w:t>csv</w:t>
+      </w:r>
+      <w:proofErr w:type="spellEnd"/>
+      <w:r>
+        <w:t xml:space="preserve"> final con los datos es:</w:t>
+      </w:r>
+    </w:p>
+    <w:p>
+      <w:hyperlink r:id="rId12" w:history="1">
+        <w:r>
+          <w:rPr>
+            <w:rStyle w:val="Hipervnculo"/>
+          </w:rPr>
+          <w:t>audio_features.csv</w:t>
+        </w:r>
+      </w:hyperlink>
+    </w:p>
+    <w:p>
       <w:pPr>
         <w:pStyle w:val="Ttulo3"/>
       </w:pPr>
+      <w:bookmarkStart w:id="5" w:name="_Toc188797781"/>
+      <w:r>
+        <w:lastRenderedPageBreak/>
+        <w:t>Análisis previo características generales</w:t>
+      </w:r>
+      <w:bookmarkEnd w:id="5"/>
+    </w:p>
+    <w:p>
+      <w:pPr>
+        <w:pStyle w:val="Ttulo4"/>
+      </w:pPr>
+      <w:r>
+        <w:t>Acento</w:t>
+      </w:r>
+    </w:p>
+    <w:p>
+      <w:r>
+        <w:rPr>
+          <w:noProof/>
+        </w:rPr>
+        <w:drawing>
+          <wp:inline distT="0" distB="0" distL="0" distR="0" wp14:anchorId="0C2B7667" wp14:editId="57652A14">
+            <wp:extent cx="5400675" cy="4067175"/>
+            <wp:effectExtent l="0" t="0" r="9525" b="9525"/>
+            <wp:docPr id="1399801697" name="Imagen 1"/>
+            <wp:cNvGraphicFramePr>
+              <a:graphicFrameLocks xmlns:a="http://schemas.openxmlformats.org/drawingml/2006/main" noChangeAspect="1"/>
+            </wp:cNvGraphicFramePr>
+            <a:graphic xmlns:a="http://schemas.openxmlformats.org/drawingml/2006/main">
+              <a:graphicData uri="http://schemas.openxmlformats.org/drawingml/2006/picture">
+                <pic:pic xmlns:pic="http://schemas.openxmlformats.org/drawingml/2006/picture">
+                  <pic:nvPicPr>
+                    <pic:cNvPr id="0" name="Picture 1"/>
+                    <pic:cNvPicPr>
+                      <a:picLocks noChangeAspect="1" noChangeArrowheads="1"/>
+                    </pic:cNvPicPr>
+                  </pic:nvPicPr>
+                  <pic:blipFill>
+                    <a:blip r:embed="rId13" cstate="print">
+                      <a:extLst>
+                        <a:ext uri="{28A0092B-C50C-407E-A947-70E740481C1C}">
+                          <a14:useLocalDpi xmlns:a14="http://schemas.microsoft.com/office/drawing/2010/main" val="0"/>
+                        </a:ext>
+                      </a:extLst>
+                    </a:blip>
+                    <a:srcRect/>
+                    <a:stretch>
+                      <a:fillRect/>
+                    </a:stretch>
+                  </pic:blipFill>
+                  <pic:spPr bwMode="auto">
+                    <a:xfrm>
+                      <a:off x="0" y="0"/>
+                      <a:ext cx="5400675" cy="4067175"/>
+                    </a:xfrm>
+                    <a:prstGeom prst="rect">
+                      <a:avLst/>
+                    </a:prstGeom>
+                    <a:noFill/>
+                    <a:ln>
+                      <a:noFill/>
+                    </a:ln>
+                  </pic:spPr>
+                </pic:pic>
+              </a:graphicData>
+            </a:graphic>
+          </wp:inline>
+        </w:drawing>
+      </w:r>
+    </w:p>
+    <w:p>
+      <w:pPr>
+        <w:pStyle w:val="Ttulo4"/>
+      </w:pPr>
+      <w:r>
+        <w:t>Edad</w:t>
+      </w:r>
+    </w:p>
+    <w:p>
+      <w:r>
+        <w:rPr>
+          <w:noProof/>
+        </w:rPr>
+        <w:drawing>
+          <wp:inline distT="0" distB="0" distL="0" distR="0" wp14:anchorId="19684C07" wp14:editId="1B89EC75">
+            <wp:extent cx="5200650" cy="3667125"/>
+            <wp:effectExtent l="0" t="0" r="0" b="9525"/>
+            <wp:docPr id="1135089693" name="Imagen 2"/>
+            <wp:cNvGraphicFramePr>
+              <a:graphicFrameLocks xmlns:a="http://schemas.openxmlformats.org/drawingml/2006/main" noChangeAspect="1"/>
+            </wp:cNvGraphicFramePr>
+            <a:graphic xmlns:a="http://schemas.openxmlformats.org/drawingml/2006/main">
+              <a:graphicData uri="http://schemas.openxmlformats.org/drawingml/2006/picture">
+                <pic:pic xmlns:pic="http://schemas.openxmlformats.org/drawingml/2006/picture">
+                  <pic:nvPicPr>
+                    <pic:cNvPr id="0" name="Picture 2"/>
+                    <pic:cNvPicPr>
+                      <a:picLocks noChangeAspect="1" noChangeArrowheads="1"/>
+                    </pic:cNvPicPr>
+                  </pic:nvPicPr>
+                  <pic:blipFill>
+                    <a:blip r:embed="rId14">
+                      <a:extLst>
+                        <a:ext uri="{28A0092B-C50C-407E-A947-70E740481C1C}">
+                          <a14:useLocalDpi xmlns:a14="http://schemas.microsoft.com/office/drawing/2010/main" val="0"/>
+                        </a:ext>
+                      </a:extLst>
+                    </a:blip>
+                    <a:srcRect/>
+                    <a:stretch>
+                      <a:fillRect/>
+                    </a:stretch>
+                  </pic:blipFill>
+                  <pic:spPr bwMode="auto">
+                    <a:xfrm>
+                      <a:off x="0" y="0"/>
+                      <a:ext cx="5200650" cy="3667125"/>
+                    </a:xfrm>
+                    <a:prstGeom prst="rect">
+                      <a:avLst/>
+                    </a:prstGeom>
+                    <a:noFill/>
+                    <a:ln>
+                      <a:noFill/>
+                    </a:ln>
+                  </pic:spPr>
+                </pic:pic>
+              </a:graphicData>
+            </a:graphic>
+          </wp:inline>
+        </w:drawing>
+      </w:r>
+    </w:p>
+    <w:p>
+      <w:pPr>
+        <w:pStyle w:val="Ttulo4"/>
+      </w:pPr>
+      <w:r>
+        <w:lastRenderedPageBreak/>
+        <w:t>Genero</w:t>
+      </w:r>
+    </w:p>
+    <w:p>
+      <w:r>
+        <w:rPr>
+          <w:noProof/>
+        </w:rPr>
+        <w:drawing>
+          <wp:inline distT="0" distB="0" distL="0" distR="0" wp14:anchorId="1B1DD13D" wp14:editId="011148E9">
+            <wp:extent cx="5200650" cy="3667125"/>
+            <wp:effectExtent l="0" t="0" r="0" b="9525"/>
+            <wp:docPr id="1175303172" name="Imagen 3"/>
+            <wp:cNvGraphicFramePr>
+              <a:graphicFrameLocks xmlns:a="http://schemas.openxmlformats.org/drawingml/2006/main" noChangeAspect="1"/>
+            </wp:cNvGraphicFramePr>
+            <a:graphic xmlns:a="http://schemas.openxmlformats.org/drawingml/2006/main">
+              <a:graphicData uri="http://schemas.openxmlformats.org/drawingml/2006/picture">
+                <pic:pic xmlns:pic="http://schemas.openxmlformats.org/drawingml/2006/picture">
+                  <pic:nvPicPr>
+                    <pic:cNvPr id="0" name="Picture 3"/>
+                    <pic:cNvPicPr>
+                      <a:picLocks noChangeAspect="1" noChangeArrowheads="1"/>
+                    </pic:cNvPicPr>
+                  </pic:nvPicPr>
+                  <pic:blipFill>
+                    <a:blip r:embed="rId15">
+                      <a:extLst>
+                        <a:ext uri="{28A0092B-C50C-407E-A947-70E740481C1C}">
+                          <a14:useLocalDpi xmlns:a14="http://schemas.microsoft.com/office/drawing/2010/main" val="0"/>
+                        </a:ext>
+                      </a:extLst>
+                    </a:blip>
+                    <a:srcRect/>
+                    <a:stretch>
+                      <a:fillRect/>
+                    </a:stretch>
+                  </pic:blipFill>
+                  <pic:spPr bwMode="auto">
+                    <a:xfrm>
+                      <a:off x="0" y="0"/>
+                      <a:ext cx="5200650" cy="3667125"/>
+                    </a:xfrm>
+                    <a:prstGeom prst="rect">
+                      <a:avLst/>
+                    </a:prstGeom>
+                    <a:noFill/>
+                    <a:ln>
+                      <a:noFill/>
+                    </a:ln>
+                  </pic:spPr>
+                </pic:pic>
+              </a:graphicData>
+            </a:graphic>
+          </wp:inline>
+        </w:drawing>
+      </w:r>
+    </w:p>
+    <w:p>
+      <w:pPr>
+        <w:pStyle w:val="Ttulo4"/>
+      </w:pPr>
+      <w:r>
+        <w:t>Nativos</w:t>
+      </w:r>
+    </w:p>
+    <w:p>
+      <w:r>
+        <w:rPr>
+          <w:noProof/>
+        </w:rPr>
+        <w:drawing>
+          <wp:inline distT="0" distB="0" distL="0" distR="0" wp14:anchorId="2420733F" wp14:editId="4E09712C">
+            <wp:extent cx="5200650" cy="3667125"/>
+            <wp:effectExtent l="0" t="0" r="0" b="9525"/>
+            <wp:docPr id="1221502886" name="Imagen 4"/>
+            <wp:cNvGraphicFramePr>
+              <a:graphicFrameLocks xmlns:a="http://schemas.openxmlformats.org/drawingml/2006/main" noChangeAspect="1"/>
+            </wp:cNvGraphicFramePr>
+            <a:graphic xmlns:a="http://schemas.openxmlformats.org/drawingml/2006/main">
+              <a:graphicData uri="http://schemas.openxmlformats.org/drawingml/2006/picture">
+                <pic:pic xmlns:pic="http://schemas.openxmlformats.org/drawingml/2006/picture">
+                  <pic:nvPicPr>
+                    <pic:cNvPr id="0" name="Picture 4"/>
+                    <pic:cNvPicPr>
+                      <a:picLocks noChangeAspect="1" noChangeArrowheads="1"/>
+                    </pic:cNvPicPr>
+                  </pic:nvPicPr>
+                  <pic:blipFill>
+                    <a:blip r:embed="rId16">
+                      <a:extLst>
+                        <a:ext uri="{28A0092B-C50C-407E-A947-70E740481C1C}">
+                          <a14:useLocalDpi xmlns:a14="http://schemas.microsoft.com/office/drawing/2010/main" val="0"/>
+                        </a:ext>
+                      </a:extLst>
+                    </a:blip>
+                    <a:srcRect/>
+                    <a:stretch>
+                      <a:fillRect/>
+                    </a:stretch>
+                  </pic:blipFill>
+                  <pic:spPr bwMode="auto">
+                    <a:xfrm>
+                      <a:off x="0" y="0"/>
+                      <a:ext cx="5200650" cy="3667125"/>
+                    </a:xfrm>
+                    <a:prstGeom prst="rect">
+                      <a:avLst/>
+                    </a:prstGeom>
+                    <a:noFill/>
+                    <a:ln>
+                      <a:noFill/>
+                    </a:ln>
+                  </pic:spPr>
+                </pic:pic>
+              </a:graphicData>
+            </a:graphic>
+          </wp:inline>
+        </w:drawing>
+      </w:r>
+    </w:p>
+    <w:p>
+      <w:pPr>
+        <w:pStyle w:val="Ttulo4"/>
+      </w:pPr>
+      <w:r>
+        <w:lastRenderedPageBreak/>
+        <w:t>Origen</w:t>
+      </w:r>
+    </w:p>
+    <w:p>
+      <w:r>
+        <w:rPr>
+          <w:noProof/>
+        </w:rPr>
+        <w:drawing>
+          <wp:inline distT="0" distB="0" distL="0" distR="0" wp14:anchorId="65A53569" wp14:editId="190B0901">
+            <wp:extent cx="5391150" cy="4238625"/>
+            <wp:effectExtent l="0" t="0" r="0" b="9525"/>
+            <wp:docPr id="1639622101" name="Imagen 5"/>
+            <wp:cNvGraphicFramePr>
+              <a:graphicFrameLocks xmlns:a="http://schemas.openxmlformats.org/drawingml/2006/main" noChangeAspect="1"/>
+            </wp:cNvGraphicFramePr>
+            <a:graphic xmlns:a="http://schemas.openxmlformats.org/drawingml/2006/main">
+              <a:graphicData uri="http://schemas.openxmlformats.org/drawingml/2006/picture">
+                <pic:pic xmlns:pic="http://schemas.openxmlformats.org/drawingml/2006/picture">
+                  <pic:nvPicPr>
+                    <pic:cNvPr id="0" name="Picture 5"/>
+                    <pic:cNvPicPr>
+                      <a:picLocks noChangeAspect="1" noChangeArrowheads="1"/>
+                    </pic:cNvPicPr>
+                  </pic:nvPicPr>
+                  <pic:blipFill>
+                    <a:blip r:embed="rId17" cstate="print">
+                      <a:extLst>
+                        <a:ext uri="{28A0092B-C50C-407E-A947-70E740481C1C}">
+                          <a14:useLocalDpi xmlns:a14="http://schemas.microsoft.com/office/drawing/2010/main" val="0"/>
+                        </a:ext>
+                      </a:extLst>
+                    </a:blip>
+                    <a:srcRect/>
+                    <a:stretch>
+                      <a:fillRect/>
+                    </a:stretch>
+                  </pic:blipFill>
+                  <pic:spPr bwMode="auto">
+                    <a:xfrm>
+                      <a:off x="0" y="0"/>
+                      <a:ext cx="5391150" cy="4238625"/>
+                    </a:xfrm>
+                    <a:prstGeom prst="rect">
+                      <a:avLst/>
+                    </a:prstGeom>
+                    <a:noFill/>
+                    <a:ln>
+                      <a:noFill/>
+                    </a:ln>
+                  </pic:spPr>
+                </pic:pic>
+              </a:graphicData>
+            </a:graphic>
+          </wp:inline>
+        </w:drawing>
+      </w:r>
+    </w:p>
+    <w:p>
+      <w:pPr>
+        <w:pStyle w:val="Ttulo3"/>
+      </w:pPr>
+      <w:bookmarkStart w:id="6" w:name="_Toc188797782"/>
       <w:r>
         <w:t>Características</w:t>
       </w:r>
+      <w:r>
+        <w:t xml:space="preserve"> voz seleccionadas</w:t>
+      </w:r>
+      <w:bookmarkEnd w:id="6"/>
     </w:p>
     <w:p>
       <w:pPr>
@@ -743,7 +2510,103 @@
       </w:pPr>
       <w:proofErr w:type="spellStart"/>
       <w:r>
+        <w:t>Spectral</w:t>
+      </w:r>
+      <w:proofErr w:type="spellEnd"/>
+      <w:r>
+        <w:t xml:space="preserve"> </w:t>
+      </w:r>
+      <w:proofErr w:type="spellStart"/>
+      <w:r>
+        <w:t>Rolloff</w:t>
+      </w:r>
+      <w:proofErr w:type="spellEnd"/>
+    </w:p>
+    <w:p>
+      <w:r>
+        <w:t>Frecuencia por debajo de la cual se encuentra un porcentaje acumulado (generalmente 85%) de la energía espectral. Relacionado con la cantidad de energía en las frecuencias altas.</w:t>
+      </w:r>
+    </w:p>
+    <w:p>
+      <w:pPr>
+        <w:pStyle w:val="Ttulo4"/>
+      </w:pPr>
+      <w:r>
         <w:lastRenderedPageBreak/>
+        <w:t>Zero-</w:t>
+      </w:r>
+      <w:proofErr w:type="spellStart"/>
+      <w:r>
+        <w:t>Crossing</w:t>
+      </w:r>
+      <w:proofErr w:type="spellEnd"/>
+      <w:r>
+        <w:t xml:space="preserve"> </w:t>
+      </w:r>
+      <w:proofErr w:type="spellStart"/>
+      <w:r>
+        <w:t>Rate</w:t>
+      </w:r>
+      <w:proofErr w:type="spellEnd"/>
+    </w:p>
+    <w:p>
+      <w:r>
+        <w:t>Número de veces que la señal cruza por el eje cero.</w:t>
+      </w:r>
+    </w:p>
+    <w:p>
+      <w:r>
+        <w:t>Útil para clasificar sonidos con patrones de vibración (como consonantes frente a vocales).</w:t>
+      </w:r>
+    </w:p>
+    <w:p>
+      <w:pPr>
+        <w:pStyle w:val="Ttulo4"/>
+      </w:pPr>
+      <w:proofErr w:type="gramStart"/>
+      <w:r>
+        <w:t>MFCC</w:t>
+      </w:r>
+      <w:r>
+        <w:t>(</w:t>
+      </w:r>
+      <w:proofErr w:type="gramEnd"/>
+      <w:r>
+        <w:t>Mean y Var)</w:t>
+      </w:r>
+    </w:p>
+    <w:p>
+      <w:r>
+        <w:t xml:space="preserve">Captura la envolvente del espectro en la escala </w:t>
+      </w:r>
+      <w:proofErr w:type="spellStart"/>
+      <w:r>
+        <w:t>mel</w:t>
+      </w:r>
+      <w:proofErr w:type="spellEnd"/>
+      <w:r>
+        <w:t>. Es crucial para tareas como reconocimiento de voz o análisis del timbre.</w:t>
+      </w:r>
+    </w:p>
+    <w:p/>
+    <w:p>
+      <w:r>
+        <w:t xml:space="preserve">Se han tomado estas características porque </w:t>
+      </w:r>
+      <w:r>
+        <w:t>la c</w:t>
+      </w:r>
+      <w:r>
+        <w:t>lasificación por género, acento, origen y edad requieren características que capturen propiedades del timbre, intensidad, y estructura espectral de la voz.</w:t>
+      </w:r>
+      <w:r>
+        <w:t xml:space="preserve"> </w:t>
+      </w:r>
+      <w:r>
+        <w:t xml:space="preserve">MFCC y </w:t>
+      </w:r>
+      <w:proofErr w:type="spellStart"/>
+      <w:r>
         <w:t>Spectral</w:t>
       </w:r>
       <w:proofErr w:type="spellEnd"/>
@@ -752,155 +2615,665 @@
       </w:r>
       <w:proofErr w:type="spellStart"/>
       <w:r>
+        <w:t>Centroid</w:t>
+      </w:r>
+      <w:proofErr w:type="spellEnd"/>
+      <w:r>
+        <w:t xml:space="preserve"> son ideales para capturar el timbre y las diferencias en el habla</w:t>
+      </w:r>
+      <w:r>
+        <w:t xml:space="preserve">. </w:t>
+      </w:r>
+      <w:r>
+        <w:t xml:space="preserve">RMS, </w:t>
+      </w:r>
+      <w:proofErr w:type="spellStart"/>
+      <w:r>
+        <w:t>Spectral</w:t>
+      </w:r>
+      <w:proofErr w:type="spellEnd"/>
+      <w:r>
+        <w:t xml:space="preserve"> </w:t>
+      </w:r>
+      <w:proofErr w:type="spellStart"/>
+      <w:r>
+        <w:t>Bandwidth</w:t>
+      </w:r>
+      <w:proofErr w:type="spellEnd"/>
+      <w:r>
+        <w:t xml:space="preserve">, y </w:t>
+      </w:r>
+      <w:proofErr w:type="spellStart"/>
+      <w:r>
+        <w:t>Spectral</w:t>
+      </w:r>
+      <w:proofErr w:type="spellEnd"/>
+      <w:r>
+        <w:t xml:space="preserve"> </w:t>
+      </w:r>
+      <w:proofErr w:type="spellStart"/>
+      <w:r>
         <w:t>Rolloff</w:t>
       </w:r>
       <w:proofErr w:type="spellEnd"/>
-    </w:p>
-    <w:p>
-      <w:r>
-        <w:t>Frecuencia por debajo de la cual se encuentra un porcentaje acumulado (generalmente 85%) de la energía espectral. Relacionado con la cantidad de energía en las frecuencias altas.</w:t>
-      </w:r>
+      <w:r>
+        <w:t xml:space="preserve"> ayudan a diferenciar entre voces graves y agudas (útil para distinguir géneros y edades).</w:t>
+      </w:r>
+    </w:p>
+    <w:p/>
+    <w:p>
+      <w:pPr>
+        <w:pStyle w:val="Ttulo3"/>
+      </w:pPr>
+      <w:bookmarkStart w:id="7" w:name="_Toc188797783"/>
+      <w:r>
+        <w:lastRenderedPageBreak/>
+        <w:t>Análisis características específicas</w:t>
+      </w:r>
+      <w:bookmarkEnd w:id="7"/>
     </w:p>
     <w:p>
       <w:pPr>
         <w:pStyle w:val="Ttulo4"/>
       </w:pPr>
       <w:r>
-        <w:t>Zero-</w:t>
+        <w:t>Correlación</w:t>
+      </w:r>
+    </w:p>
+    <w:p>
+      <w:r>
+        <w:rPr>
+          <w:noProof/>
+        </w:rPr>
+        <w:drawing>
+          <wp:inline distT="0" distB="0" distL="0" distR="0" wp14:anchorId="111E813C" wp14:editId="5508801A">
+            <wp:extent cx="5400675" cy="4829175"/>
+            <wp:effectExtent l="0" t="0" r="9525" b="9525"/>
+            <wp:docPr id="1617111588" name="Imagen 6"/>
+            <wp:cNvGraphicFramePr>
+              <a:graphicFrameLocks xmlns:a="http://schemas.openxmlformats.org/drawingml/2006/main" noChangeAspect="1"/>
+            </wp:cNvGraphicFramePr>
+            <a:graphic xmlns:a="http://schemas.openxmlformats.org/drawingml/2006/main">
+              <a:graphicData uri="http://schemas.openxmlformats.org/drawingml/2006/picture">
+                <pic:pic xmlns:pic="http://schemas.openxmlformats.org/drawingml/2006/picture">
+                  <pic:nvPicPr>
+                    <pic:cNvPr id="0" name="Picture 6"/>
+                    <pic:cNvPicPr>
+                      <a:picLocks noChangeAspect="1" noChangeArrowheads="1"/>
+                    </pic:cNvPicPr>
+                  </pic:nvPicPr>
+                  <pic:blipFill>
+                    <a:blip r:embed="rId18" cstate="print">
+                      <a:extLst>
+                        <a:ext uri="{28A0092B-C50C-407E-A947-70E740481C1C}">
+                          <a14:useLocalDpi xmlns:a14="http://schemas.microsoft.com/office/drawing/2010/main" val="0"/>
+                        </a:ext>
+                      </a:extLst>
+                    </a:blip>
+                    <a:srcRect/>
+                    <a:stretch>
+                      <a:fillRect/>
+                    </a:stretch>
+                  </pic:blipFill>
+                  <pic:spPr bwMode="auto">
+                    <a:xfrm>
+                      <a:off x="0" y="0"/>
+                      <a:ext cx="5400675" cy="4829175"/>
+                    </a:xfrm>
+                    <a:prstGeom prst="rect">
+                      <a:avLst/>
+                    </a:prstGeom>
+                    <a:noFill/>
+                    <a:ln>
+                      <a:noFill/>
+                    </a:ln>
+                  </pic:spPr>
+                </pic:pic>
+              </a:graphicData>
+            </a:graphic>
+          </wp:inline>
+        </w:drawing>
+      </w:r>
+    </w:p>
+    <w:p/>
+    <w:p>
+      <w:pPr>
+        <w:pStyle w:val="Ttulo4"/>
+      </w:pPr>
+      <w:r>
+        <w:t>Media MFCC - Acento</w:t>
+      </w:r>
+    </w:p>
+    <w:p>
+      <w:r>
+        <w:rPr>
+          <w:noProof/>
+        </w:rPr>
+        <w:drawing>
+          <wp:inline distT="0" distB="0" distL="0" distR="0" wp14:anchorId="62994596" wp14:editId="257001F9">
+            <wp:extent cx="5391150" cy="2676525"/>
+            <wp:effectExtent l="0" t="0" r="0" b="9525"/>
+            <wp:docPr id="488933788" name="Imagen 9"/>
+            <wp:cNvGraphicFramePr>
+              <a:graphicFrameLocks xmlns:a="http://schemas.openxmlformats.org/drawingml/2006/main" noChangeAspect="1"/>
+            </wp:cNvGraphicFramePr>
+            <a:graphic xmlns:a="http://schemas.openxmlformats.org/drawingml/2006/main">
+              <a:graphicData uri="http://schemas.openxmlformats.org/drawingml/2006/picture">
+                <pic:pic xmlns:pic="http://schemas.openxmlformats.org/drawingml/2006/picture">
+                  <pic:nvPicPr>
+                    <pic:cNvPr id="0" name="Picture 9"/>
+                    <pic:cNvPicPr>
+                      <a:picLocks noChangeAspect="1" noChangeArrowheads="1"/>
+                    </pic:cNvPicPr>
+                  </pic:nvPicPr>
+                  <pic:blipFill>
+                    <a:blip r:embed="rId19" cstate="print">
+                      <a:extLst>
+                        <a:ext uri="{28A0092B-C50C-407E-A947-70E740481C1C}">
+                          <a14:useLocalDpi xmlns:a14="http://schemas.microsoft.com/office/drawing/2010/main" val="0"/>
+                        </a:ext>
+                      </a:extLst>
+                    </a:blip>
+                    <a:srcRect/>
+                    <a:stretch>
+                      <a:fillRect/>
+                    </a:stretch>
+                  </pic:blipFill>
+                  <pic:spPr bwMode="auto">
+                    <a:xfrm>
+                      <a:off x="0" y="0"/>
+                      <a:ext cx="5391150" cy="2676525"/>
+                    </a:xfrm>
+                    <a:prstGeom prst="rect">
+                      <a:avLst/>
+                    </a:prstGeom>
+                    <a:noFill/>
+                    <a:ln>
+                      <a:noFill/>
+                    </a:ln>
+                  </pic:spPr>
+                </pic:pic>
+              </a:graphicData>
+            </a:graphic>
+          </wp:inline>
+        </w:drawing>
+      </w:r>
+    </w:p>
+    <w:p>
+      <w:pPr>
+        <w:pStyle w:val="Ttulo4"/>
+      </w:pPr>
+      <w:r>
+        <w:lastRenderedPageBreak/>
+        <w:t>Media MFCC - Edad</w:t>
+      </w:r>
+    </w:p>
+    <w:p>
+      <w:r>
+        <w:rPr>
+          <w:noProof/>
+        </w:rPr>
+        <w:drawing>
+          <wp:inline distT="0" distB="0" distL="0" distR="0" wp14:anchorId="6CF15669" wp14:editId="7C640DBD">
+            <wp:extent cx="5391150" cy="2276475"/>
+            <wp:effectExtent l="0" t="0" r="0" b="9525"/>
+            <wp:docPr id="1909140316" name="Imagen 11" descr="Gráfico, Gráfico de cajas y bigotes&#10;&#10;Descripción generada automáticamente"/>
+            <wp:cNvGraphicFramePr>
+              <a:graphicFrameLocks xmlns:a="http://schemas.openxmlformats.org/drawingml/2006/main" noChangeAspect="1"/>
+            </wp:cNvGraphicFramePr>
+            <a:graphic xmlns:a="http://schemas.openxmlformats.org/drawingml/2006/main">
+              <a:graphicData uri="http://schemas.openxmlformats.org/drawingml/2006/picture">
+                <pic:pic xmlns:pic="http://schemas.openxmlformats.org/drawingml/2006/picture">
+                  <pic:nvPicPr>
+                    <pic:cNvPr id="1909140316" name="Imagen 11" descr="Gráfico, Gráfico de cajas y bigotes&#10;&#10;Descripción generada automáticamente"/>
+                    <pic:cNvPicPr>
+                      <a:picLocks noChangeAspect="1" noChangeArrowheads="1"/>
+                    </pic:cNvPicPr>
+                  </pic:nvPicPr>
+                  <pic:blipFill>
+                    <a:blip r:embed="rId20" cstate="print">
+                      <a:extLst>
+                        <a:ext uri="{28A0092B-C50C-407E-A947-70E740481C1C}">
+                          <a14:useLocalDpi xmlns:a14="http://schemas.microsoft.com/office/drawing/2010/main" val="0"/>
+                        </a:ext>
+                      </a:extLst>
+                    </a:blip>
+                    <a:srcRect/>
+                    <a:stretch>
+                      <a:fillRect/>
+                    </a:stretch>
+                  </pic:blipFill>
+                  <pic:spPr bwMode="auto">
+                    <a:xfrm>
+                      <a:off x="0" y="0"/>
+                      <a:ext cx="5391150" cy="2276475"/>
+                    </a:xfrm>
+                    <a:prstGeom prst="rect">
+                      <a:avLst/>
+                    </a:prstGeom>
+                    <a:noFill/>
+                    <a:ln>
+                      <a:noFill/>
+                    </a:ln>
+                  </pic:spPr>
+                </pic:pic>
+              </a:graphicData>
+            </a:graphic>
+          </wp:inline>
+        </w:drawing>
+      </w:r>
+    </w:p>
+    <w:p>
+      <w:pPr>
+        <w:pStyle w:val="Ttulo4"/>
+      </w:pPr>
+      <w:r>
+        <w:t>Media MFCC - Nativo</w:t>
+      </w:r>
+    </w:p>
+    <w:p>
+      <w:r>
+        <w:rPr>
+          <w:noProof/>
+        </w:rPr>
+        <w:drawing>
+          <wp:inline distT="0" distB="0" distL="0" distR="0" wp14:anchorId="68F27582" wp14:editId="4A85719A">
+            <wp:extent cx="5391150" cy="2276475"/>
+            <wp:effectExtent l="0" t="0" r="0" b="9525"/>
+            <wp:docPr id="1344223113" name="Imagen 12" descr="Gráfico, Gráfico de cajas y bigotes&#10;&#10;Descripción generada automáticamente"/>
+            <wp:cNvGraphicFramePr>
+              <a:graphicFrameLocks xmlns:a="http://schemas.openxmlformats.org/drawingml/2006/main" noChangeAspect="1"/>
+            </wp:cNvGraphicFramePr>
+            <a:graphic xmlns:a="http://schemas.openxmlformats.org/drawingml/2006/main">
+              <a:graphicData uri="http://schemas.openxmlformats.org/drawingml/2006/picture">
+                <pic:pic xmlns:pic="http://schemas.openxmlformats.org/drawingml/2006/picture">
+                  <pic:nvPicPr>
+                    <pic:cNvPr id="1344223113" name="Imagen 12" descr="Gráfico, Gráfico de cajas y bigotes&#10;&#10;Descripción generada automáticamente"/>
+                    <pic:cNvPicPr>
+                      <a:picLocks noChangeAspect="1" noChangeArrowheads="1"/>
+                    </pic:cNvPicPr>
+                  </pic:nvPicPr>
+                  <pic:blipFill>
+                    <a:blip r:embed="rId21" cstate="print">
+                      <a:extLst>
+                        <a:ext uri="{28A0092B-C50C-407E-A947-70E740481C1C}">
+                          <a14:useLocalDpi xmlns:a14="http://schemas.microsoft.com/office/drawing/2010/main" val="0"/>
+                        </a:ext>
+                      </a:extLst>
+                    </a:blip>
+                    <a:srcRect/>
+                    <a:stretch>
+                      <a:fillRect/>
+                    </a:stretch>
+                  </pic:blipFill>
+                  <pic:spPr bwMode="auto">
+                    <a:xfrm>
+                      <a:off x="0" y="0"/>
+                      <a:ext cx="5391150" cy="2276475"/>
+                    </a:xfrm>
+                    <a:prstGeom prst="rect">
+                      <a:avLst/>
+                    </a:prstGeom>
+                    <a:noFill/>
+                    <a:ln>
+                      <a:noFill/>
+                    </a:ln>
+                  </pic:spPr>
+                </pic:pic>
+              </a:graphicData>
+            </a:graphic>
+          </wp:inline>
+        </w:drawing>
+      </w:r>
+    </w:p>
+    <w:p>
+      <w:pPr>
+        <w:pStyle w:val="Ttulo4"/>
+      </w:pPr>
+      <w:r>
+        <w:t>Media MFCC - Origen</w:t>
+      </w:r>
+    </w:p>
+    <w:p>
+      <w:r>
+        <w:rPr>
+          <w:noProof/>
+        </w:rPr>
+        <w:drawing>
+          <wp:inline distT="0" distB="0" distL="0" distR="0" wp14:anchorId="1240067F" wp14:editId="5E1E468D">
+            <wp:extent cx="5391150" cy="2676525"/>
+            <wp:effectExtent l="0" t="0" r="0" b="9525"/>
+            <wp:docPr id="223374945" name="Imagen 13" descr="Gráfico, Gráfico de cajas y bigotes&#10;&#10;Descripción generada automáticamente"/>
+            <wp:cNvGraphicFramePr>
+              <a:graphicFrameLocks xmlns:a="http://schemas.openxmlformats.org/drawingml/2006/main" noChangeAspect="1"/>
+            </wp:cNvGraphicFramePr>
+            <a:graphic xmlns:a="http://schemas.openxmlformats.org/drawingml/2006/main">
+              <a:graphicData uri="http://schemas.openxmlformats.org/drawingml/2006/picture">
+                <pic:pic xmlns:pic="http://schemas.openxmlformats.org/drawingml/2006/picture">
+                  <pic:nvPicPr>
+                    <pic:cNvPr id="223374945" name="Imagen 13" descr="Gráfico, Gráfico de cajas y bigotes&#10;&#10;Descripción generada automáticamente"/>
+                    <pic:cNvPicPr>
+                      <a:picLocks noChangeAspect="1" noChangeArrowheads="1"/>
+                    </pic:cNvPicPr>
+                  </pic:nvPicPr>
+                  <pic:blipFill>
+                    <a:blip r:embed="rId22" cstate="print">
+                      <a:extLst>
+                        <a:ext uri="{28A0092B-C50C-407E-A947-70E740481C1C}">
+                          <a14:useLocalDpi xmlns:a14="http://schemas.microsoft.com/office/drawing/2010/main" val="0"/>
+                        </a:ext>
+                      </a:extLst>
+                    </a:blip>
+                    <a:srcRect/>
+                    <a:stretch>
+                      <a:fillRect/>
+                    </a:stretch>
+                  </pic:blipFill>
+                  <pic:spPr bwMode="auto">
+                    <a:xfrm>
+                      <a:off x="0" y="0"/>
+                      <a:ext cx="5391150" cy="2676525"/>
+                    </a:xfrm>
+                    <a:prstGeom prst="rect">
+                      <a:avLst/>
+                    </a:prstGeom>
+                    <a:noFill/>
+                    <a:ln>
+                      <a:noFill/>
+                    </a:ln>
+                  </pic:spPr>
+                </pic:pic>
+              </a:graphicData>
+            </a:graphic>
+          </wp:inline>
+        </w:drawing>
+      </w:r>
+    </w:p>
+    <w:p/>
+    <w:p/>
+    <w:p>
+      <w:pPr>
+        <w:pStyle w:val="Ttulo4"/>
+      </w:pPr>
+      <w:r>
+        <w:lastRenderedPageBreak/>
+        <w:t>Análisis resultados</w:t>
+      </w:r>
+    </w:p>
+    <w:p>
+      <w:pPr>
+        <w:pStyle w:val="Ttulo5"/>
+      </w:pPr>
+      <w:r>
+        <w:t>Acento</w:t>
+      </w:r>
+    </w:p>
+    <w:p>
+      <w:r>
+        <w:t xml:space="preserve">Se observa que ciertos acentos tienen un rango más amplio de valores para características como </w:t>
       </w:r>
       <w:proofErr w:type="spellStart"/>
       <w:r>
-        <w:t>Crossing</w:t>
+        <w:t>rmse</w:t>
       </w:r>
       <w:proofErr w:type="spellEnd"/>
       <w:r>
-        <w:t xml:space="preserve"> </w:t>
+        <w:t xml:space="preserve">, </w:t>
       </w:r>
       <w:proofErr w:type="spellStart"/>
       <w:r>
-        <w:t>Rate</w:t>
+        <w:t>spectral_centroid</w:t>
       </w:r>
       <w:proofErr w:type="spellEnd"/>
-    </w:p>
-    <w:p>
-      <w:r>
-        <w:t>Número de veces que la señal cruza por el eje cero.</w:t>
-      </w:r>
-    </w:p>
-    <w:p>
-      <w:r>
-        <w:t>Útil para clasificar sonidos con patrones de vibración (como consonantes frente a vocales).</w:t>
-      </w:r>
-    </w:p>
-    <w:p>
-      <w:pPr>
-        <w:pStyle w:val="Ttulo4"/>
+      <w:r>
+        <w:t xml:space="preserve"> y </w:t>
+      </w:r>
+      <w:proofErr w:type="spellStart"/>
+      <w:r>
+        <w:t>mfcc_mean</w:t>
+      </w:r>
+      <w:proofErr w:type="spellEnd"/>
+      <w:r>
+        <w:t>.</w:t>
+      </w:r>
+    </w:p>
+    <w:p>
+      <w:r>
+        <w:t>Por ejemplo, acentos como el alemán (</w:t>
+      </w:r>
+      <w:proofErr w:type="spellStart"/>
+      <w:r>
+        <w:t>german</w:t>
+      </w:r>
+      <w:proofErr w:type="spellEnd"/>
+      <w:r>
+        <w:t xml:space="preserve">) muestran una mayor variabilidad en </w:t>
+      </w:r>
+      <w:proofErr w:type="spellStart"/>
+      <w:r>
+        <w:t>spectral_centroid</w:t>
+      </w:r>
+      <w:proofErr w:type="spellEnd"/>
+      <w:r>
+        <w:t xml:space="preserve"> en comparación con otros acentos. Esto podría deberse a las características fonéticas del idioma o la forma de pronunciación.</w:t>
+      </w:r>
+    </w:p>
+    <w:p>
+      <w:r>
+        <w:t>Acentos con menor variabilidad podrían reflejar consistencia en la pronunciación entre hablantes de esa región.</w:t>
+      </w:r>
+    </w:p>
+    <w:p>
+      <w:pPr>
+        <w:pStyle w:val="Ttulo5"/>
+      </w:pPr>
+      <w:r>
+        <w:t>Edad</w:t>
+      </w:r>
+    </w:p>
+    <w:p>
+      <w:r>
+        <w:t xml:space="preserve">La variable </w:t>
+      </w:r>
+      <w:proofErr w:type="spellStart"/>
+      <w:r>
+        <w:t>rmse</w:t>
+      </w:r>
+      <w:proofErr w:type="spellEnd"/>
+      <w:r>
+        <w:t xml:space="preserve"> (</w:t>
+      </w:r>
+      <w:proofErr w:type="spellStart"/>
+      <w:r>
+        <w:t>Root</w:t>
+      </w:r>
+      <w:proofErr w:type="spellEnd"/>
+      <w:r>
+        <w:t xml:space="preserve"> Mean Square Energy) muestra valores ligeramente más altos en el grupo de edad 21-40. Esto podría estar relacionado con una mayor energía vocal en adultos jóvenes en comparación con otros grupos.</w:t>
+      </w:r>
+    </w:p>
+    <w:p>
+      <w:proofErr w:type="spellStart"/>
+      <w:r>
+        <w:t>spectral_centroid</w:t>
+      </w:r>
+      <w:proofErr w:type="spellEnd"/>
+      <w:r>
+        <w:t xml:space="preserve"> tiende a ser más consistente en los grupos mayores (como 41-60 y 61-80), lo que podría reflejar una menor variabilidad en las frecuencias vocales con la edad.</w:t>
+      </w:r>
+    </w:p>
+    <w:p>
+      <w:proofErr w:type="spellStart"/>
+      <w:r>
+        <w:t>mfcc_mean</w:t>
+      </w:r>
+      <w:proofErr w:type="spellEnd"/>
+      <w:r>
+        <w:t xml:space="preserve"> no muestra diferencias significativas entre los grupos de edad, aunque podría haber ligeras variaciones en los extremos de edad.</w:t>
+      </w:r>
+    </w:p>
+    <w:p>
+      <w:pPr>
+        <w:pStyle w:val="Ttulo5"/>
+      </w:pPr>
+      <w:r>
+        <w:t>Nativo</w:t>
+      </w:r>
+    </w:p>
+    <w:p>
+      <w:r>
+        <w:t xml:space="preserve">Los hablantes nativos presentan una mayor consistencia en las características como </w:t>
+      </w:r>
+      <w:proofErr w:type="spellStart"/>
+      <w:r>
+        <w:t>rmse</w:t>
+      </w:r>
+      <w:proofErr w:type="spellEnd"/>
+      <w:r>
+        <w:t xml:space="preserve"> y </w:t>
+      </w:r>
+      <w:proofErr w:type="spellStart"/>
+      <w:r>
+        <w:t>mfcc_mean</w:t>
+      </w:r>
+      <w:proofErr w:type="spellEnd"/>
+      <w:r>
+        <w:t>. Esto es esperable, ya que los hablantes nativos suelen tener un mayor control y fluidez en su idioma.</w:t>
+      </w:r>
+    </w:p>
+    <w:p>
+      <w:r>
+        <w:t xml:space="preserve">En contraste, los hablantes no nativos presentan una mayor dispersión en </w:t>
+      </w:r>
+      <w:proofErr w:type="spellStart"/>
+      <w:r>
+        <w:t>spectral_centroid</w:t>
+      </w:r>
+      <w:proofErr w:type="spellEnd"/>
+      <w:r>
+        <w:t>, posiblemente debido a variaciones en el aprendizaje y la pronunciación del idioma.</w:t>
+      </w:r>
+    </w:p>
+    <w:p>
+      <w:pPr>
+        <w:pStyle w:val="Ttulo5"/>
       </w:pPr>
       <w:proofErr w:type="gramStart"/>
       <w:r>
-        <w:t>MFCC</w:t>
-      </w:r>
-      <w:r>
-        <w:t>(</w:t>
+        <w:t>Origen(</w:t>
       </w:r>
       <w:proofErr w:type="gramEnd"/>
       <w:r>
-        <w:t>Mean y Var)</w:t>
-      </w:r>
-    </w:p>
-    <w:p>
-      <w:r>
-        <w:t xml:space="preserve">Captura la envolvente del espectro en la escala </w:t>
+        <w:t>Top 5)</w:t>
+      </w:r>
+    </w:p>
+    <w:p>
+      <w:r>
+        <w:t xml:space="preserve">Hay diferencias notables en características como </w:t>
       </w:r>
       <w:proofErr w:type="spellStart"/>
       <w:r>
-        <w:t>mel</w:t>
+        <w:t>rmse</w:t>
       </w:r>
       <w:proofErr w:type="spellEnd"/>
       <w:r>
-        <w:t>. Es crucial para tareas como reconocimiento de voz o análisis del timbre.</w:t>
-      </w:r>
-    </w:p>
-    <w:p/>
-    <w:p>
-      <w:r>
-        <w:t xml:space="preserve">Se han tomado estas características porque </w:t>
-      </w:r>
-      <w:r>
-        <w:t>la c</w:t>
-      </w:r>
-      <w:r>
-        <w:t>lasificación por género, acento, origen y edad requieren características que capturen propiedades del timbre, intensidad, y estructura espectral de la voz.</w:t>
-      </w:r>
-      <w:r>
-        <w:t xml:space="preserve"> </w:t>
-      </w:r>
-      <w:r>
-        <w:t xml:space="preserve">MFCC y </w:t>
+        <w:t xml:space="preserve"> y </w:t>
       </w:r>
       <w:proofErr w:type="spellStart"/>
       <w:r>
-        <w:t>Spectral</w:t>
+        <w:t>spectral_centroid</w:t>
       </w:r>
       <w:proofErr w:type="spellEnd"/>
       <w:r>
-        <w:t xml:space="preserve"> </w:t>
+        <w:t xml:space="preserve"> entre los orígenes analizados. Esto podría reflejar las influencias culturales y lingüísticas de cada región.</w:t>
+      </w:r>
+    </w:p>
+    <w:p>
+      <w:r>
+        <w:t>Algunos orígenes tienen una mayor dispersión (</w:t>
       </w:r>
       <w:proofErr w:type="spellStart"/>
       <w:r>
-        <w:t>Centroid</w:t>
+        <w:t>e.g</w:t>
       </w:r>
       <w:proofErr w:type="spellEnd"/>
       <w:r>
-        <w:t xml:space="preserve"> son ideales para capturar el timbre y las diferencias en el habla</w:t>
-      </w:r>
-      <w:r>
-        <w:t xml:space="preserve">. </w:t>
-      </w:r>
-      <w:r>
-        <w:t xml:space="preserve">RMS, </w:t>
+        <w:t xml:space="preserve">., </w:t>
       </w:r>
       <w:proofErr w:type="spellStart"/>
       <w:r>
-        <w:t>Spectral</w:t>
+        <w:t>Europe</w:t>
       </w:r>
       <w:proofErr w:type="spellEnd"/>
       <w:r>
-        <w:t xml:space="preserve"> </w:t>
+        <w:t xml:space="preserve">, </w:t>
       </w:r>
       <w:proofErr w:type="spellStart"/>
       <w:r>
-        <w:t>Bandwidth</w:t>
+        <w:t>Germany</w:t>
       </w:r>
       <w:proofErr w:type="spellEnd"/>
       <w:r>
-        <w:t xml:space="preserve">, y </w:t>
+        <w:t>), lo que podría deberse a la diversidad interna en términos de dialectos y acentos.</w:t>
+      </w:r>
+    </w:p>
+    <w:p>
+      <w:r>
+        <w:t>Orígenes más homogéneos muestran menor dispersión, lo que podría indicar una pronunciación más uniforme entre los hablantes.</w:t>
+      </w:r>
+    </w:p>
+    <w:p>
+      <w:pPr>
+        <w:pStyle w:val="Ttulo5"/>
+      </w:pPr>
+      <w:r>
+        <w:lastRenderedPageBreak/>
+        <w:t>Generales</w:t>
+      </w:r>
+    </w:p>
+    <w:p>
+      <w:r>
+        <w:t>Las características acústicas (</w:t>
       </w:r>
       <w:proofErr w:type="spellStart"/>
       <w:r>
-        <w:t>Spectral</w:t>
+        <w:t>rmse</w:t>
       </w:r>
       <w:proofErr w:type="spellEnd"/>
       <w:r>
-        <w:t xml:space="preserve"> </w:t>
+        <w:t xml:space="preserve">, </w:t>
       </w:r>
       <w:proofErr w:type="spellStart"/>
       <w:r>
-        <w:t>Rolloff</w:t>
+        <w:t>spectral_centroid</w:t>
       </w:r>
       <w:proofErr w:type="spellEnd"/>
       <w:r>
-        <w:t xml:space="preserve"> ayudan a diferenciar entre voces graves y agudas (útil para distinguir géneros y edades).</w:t>
-      </w:r>
-    </w:p>
-    <w:p/>
+        <w:t xml:space="preserve">, </w:t>
+      </w:r>
+      <w:proofErr w:type="spellStart"/>
+      <w:r>
+        <w:t>mfcc_mean</w:t>
+      </w:r>
+      <w:proofErr w:type="spellEnd"/>
+      <w:r>
+        <w:t>) son sensibles a factores como el acento, la edad y si el hablante es nativo o no. Esto sugiere que estas variables podrían ser útiles para clasificar o identificar hablantes según su perfil demográfico.</w:t>
+      </w:r>
+    </w:p>
+    <w:p>
+      <w:r>
+        <w:t>La correlación observada entre ciertas características acústicas indica que podrían estar relacionadas entre sí, lo que refuerza la idea de que las características acústicas no son independientes, sino que forman un conjunto interconectado.</w:t>
+      </w:r>
+    </w:p>
     <w:p>
       <w:pPr>
         <w:pStyle w:val="Ttulo3"/>
       </w:pPr>
+      <w:bookmarkStart w:id="8" w:name="_Toc188797784"/>
       <w:r>
         <w:t>Modelos</w:t>
       </w:r>
+      <w:bookmarkEnd w:id="8"/>
     </w:p>
     <w:p>
       <w:r>
@@ -981,7 +3354,6 @@
         <w:pStyle w:val="Ttulo4"/>
       </w:pPr>
       <w:r>
-        <w:lastRenderedPageBreak/>
         <w:t>Máquina de Soporte Vectorial</w:t>
       </w:r>
     </w:p>
@@ -1068,6 +3440,7 @@
     </w:p>
     <w:p>
       <w:r>
+        <w:lastRenderedPageBreak/>
         <w:t>KNN clasifica basándose en la similitud entre las observaciones. Es una técnica sencilla y efectiva, especialmente si tienes un conjunto de datos relativamente equilibrado.</w:t>
       </w:r>
     </w:p>
@@ -1104,11 +3477,1104 @@
     </w:p>
     <w:p>
       <w:r>
-        <w:t>TBD</w:t>
+        <w:t>Finalmente,</w:t>
+      </w:r>
+      <w:r>
+        <w:t xml:space="preserve"> como las redes neuronales sirven para cualquier clasificación se han utilizado para el acento y el origen</w:t>
+      </w:r>
+      <w:r>
+        <w:t>.</w:t>
+      </w:r>
+    </w:p>
+    <w:p>
+      <w:r>
+        <w:br w:type="page"/>
+      </w:r>
+    </w:p>
+    <w:p>
+      <w:pPr>
+        <w:pStyle w:val="Ttulo1"/>
+      </w:pPr>
+      <w:bookmarkStart w:id="9" w:name="_Toc188797785"/>
+      <w:r>
+        <w:lastRenderedPageBreak/>
+        <w:t>Resultados</w:t>
+      </w:r>
+      <w:bookmarkEnd w:id="9"/>
+    </w:p>
+    <w:p>
+      <w:pPr>
+        <w:pStyle w:val="Ttulo2"/>
+      </w:pPr>
+      <w:bookmarkStart w:id="10" w:name="_Toc188797786"/>
+      <w:proofErr w:type="spellStart"/>
+      <w:r>
+        <w:t>Decision</w:t>
+      </w:r>
+      <w:proofErr w:type="spellEnd"/>
+      <w:r>
+        <w:t xml:space="preserve"> </w:t>
+      </w:r>
+      <w:proofErr w:type="spellStart"/>
+      <w:r>
+        <w:t>Tree</w:t>
+      </w:r>
+      <w:bookmarkEnd w:id="10"/>
+      <w:proofErr w:type="spellEnd"/>
+    </w:p>
+    <w:p>
+      <w:pPr>
+        <w:pStyle w:val="Ttulo3"/>
+      </w:pPr>
+      <w:bookmarkStart w:id="11" w:name="_Toc188797787"/>
+      <w:r>
+        <w:t>Género</w:t>
+      </w:r>
+      <w:bookmarkEnd w:id="11"/>
+    </w:p>
+    <w:p>
+      <w:r>
+        <w:rPr>
+          <w:noProof/>
+        </w:rPr>
+        <w:drawing>
+          <wp:inline distT="0" distB="0" distL="0" distR="0" wp14:anchorId="63035B56" wp14:editId="4BA8B948">
+            <wp:extent cx="5391150" cy="4048125"/>
+            <wp:effectExtent l="0" t="0" r="0" b="9525"/>
+            <wp:docPr id="183461473" name="Imagen 14" descr="Gráfico, Gráfico de rectángulos&#10;&#10;Descripción generada automáticamente"/>
+            <wp:cNvGraphicFramePr>
+              <a:graphicFrameLocks xmlns:a="http://schemas.openxmlformats.org/drawingml/2006/main" noChangeAspect="1"/>
+            </wp:cNvGraphicFramePr>
+            <a:graphic xmlns:a="http://schemas.openxmlformats.org/drawingml/2006/main">
+              <a:graphicData uri="http://schemas.openxmlformats.org/drawingml/2006/picture">
+                <pic:pic xmlns:pic="http://schemas.openxmlformats.org/drawingml/2006/picture">
+                  <pic:nvPicPr>
+                    <pic:cNvPr id="183461473" name="Imagen 14" descr="Gráfico, Gráfico de rectángulos&#10;&#10;Descripción generada automáticamente"/>
+                    <pic:cNvPicPr>
+                      <a:picLocks noChangeAspect="1" noChangeArrowheads="1"/>
+                    </pic:cNvPicPr>
+                  </pic:nvPicPr>
+                  <pic:blipFill>
+                    <a:blip r:embed="rId23">
+                      <a:extLst>
+                        <a:ext uri="{28A0092B-C50C-407E-A947-70E740481C1C}">
+                          <a14:useLocalDpi xmlns:a14="http://schemas.microsoft.com/office/drawing/2010/main" val="0"/>
+                        </a:ext>
+                      </a:extLst>
+                    </a:blip>
+                    <a:srcRect/>
+                    <a:stretch>
+                      <a:fillRect/>
+                    </a:stretch>
+                  </pic:blipFill>
+                  <pic:spPr bwMode="auto">
+                    <a:xfrm>
+                      <a:off x="0" y="0"/>
+                      <a:ext cx="5391150" cy="4048125"/>
+                    </a:xfrm>
+                    <a:prstGeom prst="rect">
+                      <a:avLst/>
+                    </a:prstGeom>
+                    <a:noFill/>
+                    <a:ln>
+                      <a:noFill/>
+                    </a:ln>
+                  </pic:spPr>
+                </pic:pic>
+              </a:graphicData>
+            </a:graphic>
+          </wp:inline>
+        </w:drawing>
+      </w:r>
+    </w:p>
+    <w:p>
+      <w:r>
+        <w:rPr>
+          <w:noProof/>
+        </w:rPr>
+        <w:drawing>
+          <wp:inline distT="0" distB="0" distL="0" distR="0" wp14:anchorId="02FBB93F" wp14:editId="052A5F2C">
+            <wp:extent cx="5400040" cy="2099945"/>
+            <wp:effectExtent l="0" t="0" r="0" b="0"/>
+            <wp:docPr id="768046740" name="Imagen 15" descr="Imagen que contiene Texto&#10;&#10;Descripción generada automáticamente"/>
+            <wp:cNvGraphicFramePr>
+              <a:graphicFrameLocks xmlns:a="http://schemas.openxmlformats.org/drawingml/2006/main" noChangeAspect="1"/>
+            </wp:cNvGraphicFramePr>
+            <a:graphic xmlns:a="http://schemas.openxmlformats.org/drawingml/2006/main">
+              <a:graphicData uri="http://schemas.openxmlformats.org/drawingml/2006/picture">
+                <pic:pic xmlns:pic="http://schemas.openxmlformats.org/drawingml/2006/picture">
+                  <pic:nvPicPr>
+                    <pic:cNvPr id="768046740" name="Imagen 15" descr="Imagen que contiene Texto&#10;&#10;Descripción generada automáticamente"/>
+                    <pic:cNvPicPr>
+                      <a:picLocks noChangeAspect="1" noChangeArrowheads="1"/>
+                    </pic:cNvPicPr>
+                  </pic:nvPicPr>
+                  <pic:blipFill>
+                    <a:blip r:embed="rId24">
+                      <a:extLst>
+                        <a:ext uri="{28A0092B-C50C-407E-A947-70E740481C1C}">
+                          <a14:useLocalDpi xmlns:a14="http://schemas.microsoft.com/office/drawing/2010/main" val="0"/>
+                        </a:ext>
+                      </a:extLst>
+                    </a:blip>
+                    <a:srcRect/>
+                    <a:stretch>
+                      <a:fillRect/>
+                    </a:stretch>
+                  </pic:blipFill>
+                  <pic:spPr bwMode="auto">
+                    <a:xfrm>
+                      <a:off x="0" y="0"/>
+                      <a:ext cx="5400040" cy="2099945"/>
+                    </a:xfrm>
+                    <a:prstGeom prst="rect">
+                      <a:avLst/>
+                    </a:prstGeom>
+                    <a:noFill/>
+                    <a:ln>
+                      <a:noFill/>
+                    </a:ln>
+                  </pic:spPr>
+                </pic:pic>
+              </a:graphicData>
+            </a:graphic>
+          </wp:inline>
+        </w:drawing>
+      </w:r>
+    </w:p>
+    <w:p>
+      <w:pPr>
+        <w:pStyle w:val="Ttulo3"/>
+      </w:pPr>
+      <w:bookmarkStart w:id="12" w:name="_Toc188797788"/>
+      <w:r>
+        <w:lastRenderedPageBreak/>
+        <w:t>Nativo/No nativo</w:t>
+      </w:r>
+      <w:bookmarkEnd w:id="12"/>
+    </w:p>
+    <w:p>
+      <w:r>
+        <w:rPr>
+          <w:noProof/>
+        </w:rPr>
+        <w:drawing>
+          <wp:inline distT="0" distB="0" distL="0" distR="0" wp14:anchorId="48C74412" wp14:editId="5151A93C">
+            <wp:extent cx="5400040" cy="4105910"/>
+            <wp:effectExtent l="0" t="0" r="0" b="8890"/>
+            <wp:docPr id="788541077" name="Imagen 16" descr="Gráfico, Gráfico de rectángulos&#10;&#10;Descripción generada automáticamente"/>
+            <wp:cNvGraphicFramePr>
+              <a:graphicFrameLocks xmlns:a="http://schemas.openxmlformats.org/drawingml/2006/main" noChangeAspect="1"/>
+            </wp:cNvGraphicFramePr>
+            <a:graphic xmlns:a="http://schemas.openxmlformats.org/drawingml/2006/main">
+              <a:graphicData uri="http://schemas.openxmlformats.org/drawingml/2006/picture">
+                <pic:pic xmlns:pic="http://schemas.openxmlformats.org/drawingml/2006/picture">
+                  <pic:nvPicPr>
+                    <pic:cNvPr id="788541077" name="Imagen 16" descr="Gráfico, Gráfico de rectángulos&#10;&#10;Descripción generada automáticamente"/>
+                    <pic:cNvPicPr>
+                      <a:picLocks noChangeAspect="1" noChangeArrowheads="1"/>
+                    </pic:cNvPicPr>
+                  </pic:nvPicPr>
+                  <pic:blipFill>
+                    <a:blip r:embed="rId25">
+                      <a:extLst>
+                        <a:ext uri="{28A0092B-C50C-407E-A947-70E740481C1C}">
+                          <a14:useLocalDpi xmlns:a14="http://schemas.microsoft.com/office/drawing/2010/main" val="0"/>
+                        </a:ext>
+                      </a:extLst>
+                    </a:blip>
+                    <a:srcRect/>
+                    <a:stretch>
+                      <a:fillRect/>
+                    </a:stretch>
+                  </pic:blipFill>
+                  <pic:spPr bwMode="auto">
+                    <a:xfrm>
+                      <a:off x="0" y="0"/>
+                      <a:ext cx="5400040" cy="4105910"/>
+                    </a:xfrm>
+                    <a:prstGeom prst="rect">
+                      <a:avLst/>
+                    </a:prstGeom>
+                    <a:noFill/>
+                    <a:ln>
+                      <a:noFill/>
+                    </a:ln>
+                  </pic:spPr>
+                </pic:pic>
+              </a:graphicData>
+            </a:graphic>
+          </wp:inline>
+        </w:drawing>
+      </w:r>
+    </w:p>
+    <w:p>
+      <w:r>
+        <w:rPr>
+          <w:noProof/>
+        </w:rPr>
+        <w:drawing>
+          <wp:inline distT="0" distB="0" distL="0" distR="0" wp14:anchorId="2E8BBAEA" wp14:editId="46AEC3B4">
+            <wp:extent cx="5400040" cy="1905635"/>
+            <wp:effectExtent l="0" t="0" r="0" b="0"/>
+            <wp:docPr id="327181562" name="Imagen 17" descr="Texto&#10;&#10;Descripción generada automáticamente"/>
+            <wp:cNvGraphicFramePr>
+              <a:graphicFrameLocks xmlns:a="http://schemas.openxmlformats.org/drawingml/2006/main" noChangeAspect="1"/>
+            </wp:cNvGraphicFramePr>
+            <a:graphic xmlns:a="http://schemas.openxmlformats.org/drawingml/2006/main">
+              <a:graphicData uri="http://schemas.openxmlformats.org/drawingml/2006/picture">
+                <pic:pic xmlns:pic="http://schemas.openxmlformats.org/drawingml/2006/picture">
+                  <pic:nvPicPr>
+                    <pic:cNvPr id="327181562" name="Imagen 17" descr="Texto&#10;&#10;Descripción generada automáticamente"/>
+                    <pic:cNvPicPr>
+                      <a:picLocks noChangeAspect="1" noChangeArrowheads="1"/>
+                    </pic:cNvPicPr>
+                  </pic:nvPicPr>
+                  <pic:blipFill>
+                    <a:blip r:embed="rId26">
+                      <a:extLst>
+                        <a:ext uri="{28A0092B-C50C-407E-A947-70E740481C1C}">
+                          <a14:useLocalDpi xmlns:a14="http://schemas.microsoft.com/office/drawing/2010/main" val="0"/>
+                        </a:ext>
+                      </a:extLst>
+                    </a:blip>
+                    <a:srcRect/>
+                    <a:stretch>
+                      <a:fillRect/>
+                    </a:stretch>
+                  </pic:blipFill>
+                  <pic:spPr bwMode="auto">
+                    <a:xfrm>
+                      <a:off x="0" y="0"/>
+                      <a:ext cx="5400040" cy="1905635"/>
+                    </a:xfrm>
+                    <a:prstGeom prst="rect">
+                      <a:avLst/>
+                    </a:prstGeom>
+                    <a:noFill/>
+                    <a:ln>
+                      <a:noFill/>
+                    </a:ln>
+                  </pic:spPr>
+                </pic:pic>
+              </a:graphicData>
+            </a:graphic>
+          </wp:inline>
+        </w:drawing>
+      </w:r>
+      <w:r>
+        <w:br w:type="page"/>
+      </w:r>
+    </w:p>
+    <w:p>
+      <w:pPr>
+        <w:pStyle w:val="Ttulo2"/>
+      </w:pPr>
+      <w:bookmarkStart w:id="13" w:name="_Toc188797789"/>
+      <w:r>
+        <w:lastRenderedPageBreak/>
+        <w:t>Máquina de Soporte Vectorial</w:t>
+      </w:r>
+      <w:bookmarkEnd w:id="13"/>
+    </w:p>
+    <w:p>
+      <w:pPr>
+        <w:pStyle w:val="Ttulo3"/>
+      </w:pPr>
+      <w:bookmarkStart w:id="14" w:name="_Toc188797790"/>
+      <w:r>
+        <w:t>Acento</w:t>
+      </w:r>
+      <w:bookmarkEnd w:id="14"/>
+    </w:p>
+    <w:p>
+      <w:r>
+        <w:rPr>
+          <w:noProof/>
+        </w:rPr>
+        <w:drawing>
+          <wp:inline distT="0" distB="0" distL="0" distR="0" wp14:anchorId="297EC64B" wp14:editId="0B65C89E">
+            <wp:extent cx="5400040" cy="2742565"/>
+            <wp:effectExtent l="0" t="0" r="0" b="635"/>
+            <wp:docPr id="657752870" name="Imagen 18" descr="Imagen que contiene Gráfico&#10;&#10;Descripción generada automáticamente"/>
+            <wp:cNvGraphicFramePr>
+              <a:graphicFrameLocks xmlns:a="http://schemas.openxmlformats.org/drawingml/2006/main" noChangeAspect="1"/>
+            </wp:cNvGraphicFramePr>
+            <a:graphic xmlns:a="http://schemas.openxmlformats.org/drawingml/2006/main">
+              <a:graphicData uri="http://schemas.openxmlformats.org/drawingml/2006/picture">
+                <pic:pic xmlns:pic="http://schemas.openxmlformats.org/drawingml/2006/picture">
+                  <pic:nvPicPr>
+                    <pic:cNvPr id="657752870" name="Imagen 18" descr="Imagen que contiene Gráfico&#10;&#10;Descripción generada automáticamente"/>
+                    <pic:cNvPicPr>
+                      <a:picLocks noChangeAspect="1" noChangeArrowheads="1"/>
+                    </pic:cNvPicPr>
+                  </pic:nvPicPr>
+                  <pic:blipFill>
+                    <a:blip r:embed="rId27" cstate="print">
+                      <a:extLst>
+                        <a:ext uri="{28A0092B-C50C-407E-A947-70E740481C1C}">
+                          <a14:useLocalDpi xmlns:a14="http://schemas.microsoft.com/office/drawing/2010/main" val="0"/>
+                        </a:ext>
+                      </a:extLst>
+                    </a:blip>
+                    <a:srcRect/>
+                    <a:stretch>
+                      <a:fillRect/>
+                    </a:stretch>
+                  </pic:blipFill>
+                  <pic:spPr bwMode="auto">
+                    <a:xfrm>
+                      <a:off x="0" y="0"/>
+                      <a:ext cx="5400040" cy="2742565"/>
+                    </a:xfrm>
+                    <a:prstGeom prst="rect">
+                      <a:avLst/>
+                    </a:prstGeom>
+                    <a:noFill/>
+                    <a:ln>
+                      <a:noFill/>
+                    </a:ln>
+                  </pic:spPr>
+                </pic:pic>
+              </a:graphicData>
+            </a:graphic>
+          </wp:inline>
+        </w:drawing>
+      </w:r>
+    </w:p>
+    <w:p>
+      <w:r>
+        <w:rPr>
+          <w:noProof/>
+        </w:rPr>
+        <w:drawing>
+          <wp:inline distT="0" distB="0" distL="0" distR="0" wp14:anchorId="6C26105A" wp14:editId="5B90EF98">
+            <wp:extent cx="5400040" cy="4607560"/>
+            <wp:effectExtent l="0" t="0" r="0" b="2540"/>
+            <wp:docPr id="1764386397" name="Imagen 19" descr="Texto&#10;&#10;Descripción generada automáticamente"/>
+            <wp:cNvGraphicFramePr>
+              <a:graphicFrameLocks xmlns:a="http://schemas.openxmlformats.org/drawingml/2006/main" noChangeAspect="1"/>
+            </wp:cNvGraphicFramePr>
+            <a:graphic xmlns:a="http://schemas.openxmlformats.org/drawingml/2006/main">
+              <a:graphicData uri="http://schemas.openxmlformats.org/drawingml/2006/picture">
+                <pic:pic xmlns:pic="http://schemas.openxmlformats.org/drawingml/2006/picture">
+                  <pic:nvPicPr>
+                    <pic:cNvPr id="1764386397" name="Imagen 19" descr="Texto&#10;&#10;Descripción generada automáticamente"/>
+                    <pic:cNvPicPr>
+                      <a:picLocks noChangeAspect="1" noChangeArrowheads="1"/>
+                    </pic:cNvPicPr>
+                  </pic:nvPicPr>
+                  <pic:blipFill>
+                    <a:blip r:embed="rId28">
+                      <a:extLst>
+                        <a:ext uri="{28A0092B-C50C-407E-A947-70E740481C1C}">
+                          <a14:useLocalDpi xmlns:a14="http://schemas.microsoft.com/office/drawing/2010/main" val="0"/>
+                        </a:ext>
+                      </a:extLst>
+                    </a:blip>
+                    <a:srcRect/>
+                    <a:stretch>
+                      <a:fillRect/>
+                    </a:stretch>
+                  </pic:blipFill>
+                  <pic:spPr bwMode="auto">
+                    <a:xfrm>
+                      <a:off x="0" y="0"/>
+                      <a:ext cx="5400040" cy="4607560"/>
+                    </a:xfrm>
+                    <a:prstGeom prst="rect">
+                      <a:avLst/>
+                    </a:prstGeom>
+                    <a:noFill/>
+                    <a:ln>
+                      <a:noFill/>
+                    </a:ln>
+                  </pic:spPr>
+                </pic:pic>
+              </a:graphicData>
+            </a:graphic>
+          </wp:inline>
+        </w:drawing>
+      </w:r>
+    </w:p>
+    <w:p>
+      <w:pPr>
+        <w:pStyle w:val="Ttulo3"/>
+      </w:pPr>
+      <w:bookmarkStart w:id="15" w:name="_Toc188797791"/>
+      <w:r>
+        <w:lastRenderedPageBreak/>
+        <w:t>Origen</w:t>
+      </w:r>
+      <w:bookmarkEnd w:id="15"/>
+    </w:p>
+    <w:p>
+      <w:r>
+        <w:rPr>
+          <w:noProof/>
+        </w:rPr>
+        <w:drawing>
+          <wp:inline distT="0" distB="0" distL="0" distR="0" wp14:anchorId="7FDF2554" wp14:editId="43ED8DCD">
+            <wp:extent cx="5400040" cy="2742565"/>
+            <wp:effectExtent l="0" t="0" r="0" b="635"/>
+            <wp:docPr id="1151797091" name="Imagen 20" descr="Tabla&#10;&#10;Descripción generada automáticamente"/>
+            <wp:cNvGraphicFramePr>
+              <a:graphicFrameLocks xmlns:a="http://schemas.openxmlformats.org/drawingml/2006/main" noChangeAspect="1"/>
+            </wp:cNvGraphicFramePr>
+            <a:graphic xmlns:a="http://schemas.openxmlformats.org/drawingml/2006/main">
+              <a:graphicData uri="http://schemas.openxmlformats.org/drawingml/2006/picture">
+                <pic:pic xmlns:pic="http://schemas.openxmlformats.org/drawingml/2006/picture">
+                  <pic:nvPicPr>
+                    <pic:cNvPr id="1151797091" name="Imagen 20" descr="Tabla&#10;&#10;Descripción generada automáticamente"/>
+                    <pic:cNvPicPr>
+                      <a:picLocks noChangeAspect="1" noChangeArrowheads="1"/>
+                    </pic:cNvPicPr>
+                  </pic:nvPicPr>
+                  <pic:blipFill>
+                    <a:blip r:embed="rId29" cstate="print">
+                      <a:extLst>
+                        <a:ext uri="{28A0092B-C50C-407E-A947-70E740481C1C}">
+                          <a14:useLocalDpi xmlns:a14="http://schemas.microsoft.com/office/drawing/2010/main" val="0"/>
+                        </a:ext>
+                      </a:extLst>
+                    </a:blip>
+                    <a:srcRect/>
+                    <a:stretch>
+                      <a:fillRect/>
+                    </a:stretch>
+                  </pic:blipFill>
+                  <pic:spPr bwMode="auto">
+                    <a:xfrm>
+                      <a:off x="0" y="0"/>
+                      <a:ext cx="5400040" cy="2742565"/>
+                    </a:xfrm>
+                    <a:prstGeom prst="rect">
+                      <a:avLst/>
+                    </a:prstGeom>
+                    <a:noFill/>
+                    <a:ln>
+                      <a:noFill/>
+                    </a:ln>
+                  </pic:spPr>
+                </pic:pic>
+              </a:graphicData>
+            </a:graphic>
+          </wp:inline>
+        </w:drawing>
+      </w:r>
+    </w:p>
+    <w:p>
+      <w:r>
+        <w:rPr>
+          <w:noProof/>
+        </w:rPr>
+        <w:drawing>
+          <wp:inline distT="0" distB="0" distL="0" distR="0" wp14:anchorId="746B784F" wp14:editId="637EDE35">
+            <wp:extent cx="5400040" cy="1206500"/>
+            <wp:effectExtent l="0" t="0" r="0" b="0"/>
+            <wp:docPr id="533438107" name="Imagen 21" descr="Texto&#10;&#10;Descripción generada automáticamente"/>
+            <wp:cNvGraphicFramePr>
+              <a:graphicFrameLocks xmlns:a="http://schemas.openxmlformats.org/drawingml/2006/main" noChangeAspect="1"/>
+            </wp:cNvGraphicFramePr>
+            <a:graphic xmlns:a="http://schemas.openxmlformats.org/drawingml/2006/main">
+              <a:graphicData uri="http://schemas.openxmlformats.org/drawingml/2006/picture">
+                <pic:pic xmlns:pic="http://schemas.openxmlformats.org/drawingml/2006/picture">
+                  <pic:nvPicPr>
+                    <pic:cNvPr id="533438107" name="Imagen 21" descr="Texto&#10;&#10;Descripción generada automáticamente"/>
+                    <pic:cNvPicPr>
+                      <a:picLocks noChangeAspect="1" noChangeArrowheads="1"/>
+                    </pic:cNvPicPr>
+                  </pic:nvPicPr>
+                  <pic:blipFill>
+                    <a:blip r:embed="rId30">
+                      <a:extLst>
+                        <a:ext uri="{28A0092B-C50C-407E-A947-70E740481C1C}">
+                          <a14:useLocalDpi xmlns:a14="http://schemas.microsoft.com/office/drawing/2010/main" val="0"/>
+                        </a:ext>
+                      </a:extLst>
+                    </a:blip>
+                    <a:srcRect/>
+                    <a:stretch>
+                      <a:fillRect/>
+                    </a:stretch>
+                  </pic:blipFill>
+                  <pic:spPr bwMode="auto">
+                    <a:xfrm>
+                      <a:off x="0" y="0"/>
+                      <a:ext cx="5400040" cy="1206500"/>
+                    </a:xfrm>
+                    <a:prstGeom prst="rect">
+                      <a:avLst/>
+                    </a:prstGeom>
+                    <a:noFill/>
+                    <a:ln>
+                      <a:noFill/>
+                    </a:ln>
+                  </pic:spPr>
+                </pic:pic>
+              </a:graphicData>
+            </a:graphic>
+          </wp:inline>
+        </w:drawing>
+      </w:r>
+    </w:p>
+    <w:p>
+      <w:r>
+        <w:rPr>
+          <w:noProof/>
+        </w:rPr>
+        <w:lastRenderedPageBreak/>
+        <w:drawing>
+          <wp:inline distT="0" distB="0" distL="0" distR="0" wp14:anchorId="2CA8E5BA" wp14:editId="7BE390C7">
+            <wp:extent cx="5400040" cy="6766560"/>
+            <wp:effectExtent l="0" t="0" r="0" b="0"/>
+            <wp:docPr id="779077199" name="Imagen 23" descr="Texto&#10;&#10;Descripción generada automáticamente con confianza media"/>
+            <wp:cNvGraphicFramePr>
+              <a:graphicFrameLocks xmlns:a="http://schemas.openxmlformats.org/drawingml/2006/main" noChangeAspect="1"/>
+            </wp:cNvGraphicFramePr>
+            <a:graphic xmlns:a="http://schemas.openxmlformats.org/drawingml/2006/main">
+              <a:graphicData uri="http://schemas.openxmlformats.org/drawingml/2006/picture">
+                <pic:pic xmlns:pic="http://schemas.openxmlformats.org/drawingml/2006/picture">
+                  <pic:nvPicPr>
+                    <pic:cNvPr id="779077199" name="Imagen 23" descr="Texto&#10;&#10;Descripción generada automáticamente con confianza media"/>
+                    <pic:cNvPicPr>
+                      <a:picLocks noChangeAspect="1" noChangeArrowheads="1"/>
+                    </pic:cNvPicPr>
+                  </pic:nvPicPr>
+                  <pic:blipFill>
+                    <a:blip r:embed="rId31">
+                      <a:extLst>
+                        <a:ext uri="{28A0092B-C50C-407E-A947-70E740481C1C}">
+                          <a14:useLocalDpi xmlns:a14="http://schemas.microsoft.com/office/drawing/2010/main" val="0"/>
+                        </a:ext>
+                      </a:extLst>
+                    </a:blip>
+                    <a:srcRect/>
+                    <a:stretch>
+                      <a:fillRect/>
+                    </a:stretch>
+                  </pic:blipFill>
+                  <pic:spPr bwMode="auto">
+                    <a:xfrm>
+                      <a:off x="0" y="0"/>
+                      <a:ext cx="5400040" cy="6766560"/>
+                    </a:xfrm>
+                    <a:prstGeom prst="rect">
+                      <a:avLst/>
+                    </a:prstGeom>
+                    <a:noFill/>
+                    <a:ln>
+                      <a:noFill/>
+                    </a:ln>
+                  </pic:spPr>
+                </pic:pic>
+              </a:graphicData>
+            </a:graphic>
+          </wp:inline>
+        </w:drawing>
+      </w:r>
+    </w:p>
+    <w:p>
+      <w:r>
+        <w:br w:type="page"/>
+      </w:r>
+    </w:p>
+    <w:p>
+      <w:pPr>
+        <w:pStyle w:val="Ttulo2"/>
+      </w:pPr>
+      <w:bookmarkStart w:id="16" w:name="_Toc188797792"/>
+      <w:r>
+        <w:lastRenderedPageBreak/>
+        <w:t>KNN</w:t>
+      </w:r>
+      <w:bookmarkEnd w:id="16"/>
+    </w:p>
+    <w:p>
+      <w:pPr>
+        <w:pStyle w:val="Ttulo3"/>
+      </w:pPr>
+      <w:bookmarkStart w:id="17" w:name="_Toc188797793"/>
+      <w:r>
+        <w:t>Edad</w:t>
+      </w:r>
+      <w:bookmarkEnd w:id="17"/>
+    </w:p>
+    <w:p>
+      <w:r>
+        <w:rPr>
+          <w:noProof/>
+        </w:rPr>
+        <w:drawing>
+          <wp:inline distT="0" distB="0" distL="0" distR="0" wp14:anchorId="62166C7F" wp14:editId="6B695BA4">
+            <wp:extent cx="5400040" cy="2742565"/>
+            <wp:effectExtent l="0" t="0" r="0" b="635"/>
+            <wp:docPr id="469152913" name="Imagen 24" descr="Gráfico, Gráfico de dispersión&#10;&#10;Descripción generada automáticamente"/>
+            <wp:cNvGraphicFramePr>
+              <a:graphicFrameLocks xmlns:a="http://schemas.openxmlformats.org/drawingml/2006/main" noChangeAspect="1"/>
+            </wp:cNvGraphicFramePr>
+            <a:graphic xmlns:a="http://schemas.openxmlformats.org/drawingml/2006/main">
+              <a:graphicData uri="http://schemas.openxmlformats.org/drawingml/2006/picture">
+                <pic:pic xmlns:pic="http://schemas.openxmlformats.org/drawingml/2006/picture">
+                  <pic:nvPicPr>
+                    <pic:cNvPr id="469152913" name="Imagen 24" descr="Gráfico, Gráfico de dispersión&#10;&#10;Descripción generada automáticamente"/>
+                    <pic:cNvPicPr>
+                      <a:picLocks noChangeAspect="1" noChangeArrowheads="1"/>
+                    </pic:cNvPicPr>
+                  </pic:nvPicPr>
+                  <pic:blipFill>
+                    <a:blip r:embed="rId32" cstate="print">
+                      <a:extLst>
+                        <a:ext uri="{28A0092B-C50C-407E-A947-70E740481C1C}">
+                          <a14:useLocalDpi xmlns:a14="http://schemas.microsoft.com/office/drawing/2010/main" val="0"/>
+                        </a:ext>
+                      </a:extLst>
+                    </a:blip>
+                    <a:srcRect/>
+                    <a:stretch>
+                      <a:fillRect/>
+                    </a:stretch>
+                  </pic:blipFill>
+                  <pic:spPr bwMode="auto">
+                    <a:xfrm>
+                      <a:off x="0" y="0"/>
+                      <a:ext cx="5400040" cy="2742565"/>
+                    </a:xfrm>
+                    <a:prstGeom prst="rect">
+                      <a:avLst/>
+                    </a:prstGeom>
+                    <a:noFill/>
+                    <a:ln>
+                      <a:noFill/>
+                    </a:ln>
+                  </pic:spPr>
+                </pic:pic>
+              </a:graphicData>
+            </a:graphic>
+          </wp:inline>
+        </w:drawing>
+      </w:r>
+    </w:p>
+    <w:p>
+      <w:r>
+        <w:rPr>
+          <w:noProof/>
+        </w:rPr>
+        <w:drawing>
+          <wp:inline distT="0" distB="0" distL="0" distR="0" wp14:anchorId="2EA12BF9" wp14:editId="40674C93">
+            <wp:extent cx="5400040" cy="966470"/>
+            <wp:effectExtent l="0" t="0" r="0" b="5080"/>
+            <wp:docPr id="2002385172" name="Imagen 26" descr="Texto&#10;&#10;Descripción generada automáticamente"/>
+            <wp:cNvGraphicFramePr>
+              <a:graphicFrameLocks xmlns:a="http://schemas.openxmlformats.org/drawingml/2006/main" noChangeAspect="1"/>
+            </wp:cNvGraphicFramePr>
+            <a:graphic xmlns:a="http://schemas.openxmlformats.org/drawingml/2006/main">
+              <a:graphicData uri="http://schemas.openxmlformats.org/drawingml/2006/picture">
+                <pic:pic xmlns:pic="http://schemas.openxmlformats.org/drawingml/2006/picture">
+                  <pic:nvPicPr>
+                    <pic:cNvPr id="2002385172" name="Imagen 26" descr="Texto&#10;&#10;Descripción generada automáticamente"/>
+                    <pic:cNvPicPr>
+                      <a:picLocks noChangeAspect="1" noChangeArrowheads="1"/>
+                    </pic:cNvPicPr>
+                  </pic:nvPicPr>
+                  <pic:blipFill>
+                    <a:blip r:embed="rId33">
+                      <a:extLst>
+                        <a:ext uri="{28A0092B-C50C-407E-A947-70E740481C1C}">
+                          <a14:useLocalDpi xmlns:a14="http://schemas.microsoft.com/office/drawing/2010/main" val="0"/>
+                        </a:ext>
+                      </a:extLst>
+                    </a:blip>
+                    <a:srcRect/>
+                    <a:stretch>
+                      <a:fillRect/>
+                    </a:stretch>
+                  </pic:blipFill>
+                  <pic:spPr bwMode="auto">
+                    <a:xfrm>
+                      <a:off x="0" y="0"/>
+                      <a:ext cx="5400040" cy="966470"/>
+                    </a:xfrm>
+                    <a:prstGeom prst="rect">
+                      <a:avLst/>
+                    </a:prstGeom>
+                    <a:noFill/>
+                    <a:ln>
+                      <a:noFill/>
+                    </a:ln>
+                  </pic:spPr>
+                </pic:pic>
+              </a:graphicData>
+            </a:graphic>
+          </wp:inline>
+        </w:drawing>
+      </w:r>
+    </w:p>
+    <w:p>
+      <w:r>
+        <w:rPr>
+          <w:noProof/>
+        </w:rPr>
+        <w:drawing>
+          <wp:inline distT="0" distB="0" distL="0" distR="0" wp14:anchorId="1E33321C" wp14:editId="4FD68978">
+            <wp:extent cx="4391025" cy="4057650"/>
+            <wp:effectExtent l="0" t="0" r="9525" b="0"/>
+            <wp:docPr id="1532270241" name="Imagen 27" descr="Texto&#10;&#10;Descripción generada automáticamente con confianza baja"/>
+            <wp:cNvGraphicFramePr>
+              <a:graphicFrameLocks xmlns:a="http://schemas.openxmlformats.org/drawingml/2006/main" noChangeAspect="1"/>
+            </wp:cNvGraphicFramePr>
+            <a:graphic xmlns:a="http://schemas.openxmlformats.org/drawingml/2006/main">
+              <a:graphicData uri="http://schemas.openxmlformats.org/drawingml/2006/picture">
+                <pic:pic xmlns:pic="http://schemas.openxmlformats.org/drawingml/2006/picture">
+                  <pic:nvPicPr>
+                    <pic:cNvPr id="1532270241" name="Imagen 27" descr="Texto&#10;&#10;Descripción generada automáticamente con confianza baja"/>
+                    <pic:cNvPicPr>
+                      <a:picLocks noChangeAspect="1" noChangeArrowheads="1"/>
+                    </pic:cNvPicPr>
+                  </pic:nvPicPr>
+                  <pic:blipFill>
+                    <a:blip r:embed="rId34">
+                      <a:extLst>
+                        <a:ext uri="{28A0092B-C50C-407E-A947-70E740481C1C}">
+                          <a14:useLocalDpi xmlns:a14="http://schemas.microsoft.com/office/drawing/2010/main" val="0"/>
+                        </a:ext>
+                      </a:extLst>
+                    </a:blip>
+                    <a:srcRect/>
+                    <a:stretch>
+                      <a:fillRect/>
+                    </a:stretch>
+                  </pic:blipFill>
+                  <pic:spPr bwMode="auto">
+                    <a:xfrm>
+                      <a:off x="0" y="0"/>
+                      <a:ext cx="4391025" cy="4057650"/>
+                    </a:xfrm>
+                    <a:prstGeom prst="rect">
+                      <a:avLst/>
+                    </a:prstGeom>
+                    <a:noFill/>
+                    <a:ln>
+                      <a:noFill/>
+                    </a:ln>
+                  </pic:spPr>
+                </pic:pic>
+              </a:graphicData>
+            </a:graphic>
+          </wp:inline>
+        </w:drawing>
+      </w:r>
+    </w:p>
+    <w:p>
+      <w:pPr>
+        <w:pStyle w:val="Ttulo2"/>
+      </w:pPr>
+      <w:bookmarkStart w:id="18" w:name="_Toc188797794"/>
+      <w:r>
+        <w:lastRenderedPageBreak/>
+        <w:t>Redes neuronales</w:t>
+      </w:r>
+      <w:bookmarkEnd w:id="18"/>
+    </w:p>
+    <w:p>
+      <w:pPr>
+        <w:pStyle w:val="Ttulo3"/>
+      </w:pPr>
+      <w:bookmarkStart w:id="19" w:name="_Toc188797795"/>
+      <w:r>
+        <w:t>Acento</w:t>
+      </w:r>
+      <w:bookmarkEnd w:id="19"/>
+    </w:p>
+    <w:p>
+      <w:r>
+        <w:rPr>
+          <w:noProof/>
+        </w:rPr>
+        <w:drawing>
+          <wp:inline distT="0" distB="0" distL="0" distR="0" wp14:anchorId="0F08463C" wp14:editId="27A12085">
+            <wp:extent cx="5400040" cy="2742565"/>
+            <wp:effectExtent l="0" t="0" r="0" b="635"/>
+            <wp:docPr id="506688949" name="Imagen 28" descr="Gráfico&#10;&#10;Descripción generada automáticamente"/>
+            <wp:cNvGraphicFramePr>
+              <a:graphicFrameLocks xmlns:a="http://schemas.openxmlformats.org/drawingml/2006/main" noChangeAspect="1"/>
+            </wp:cNvGraphicFramePr>
+            <a:graphic xmlns:a="http://schemas.openxmlformats.org/drawingml/2006/main">
+              <a:graphicData uri="http://schemas.openxmlformats.org/drawingml/2006/picture">
+                <pic:pic xmlns:pic="http://schemas.openxmlformats.org/drawingml/2006/picture">
+                  <pic:nvPicPr>
+                    <pic:cNvPr id="506688949" name="Imagen 28" descr="Gráfico&#10;&#10;Descripción generada automáticamente"/>
+                    <pic:cNvPicPr>
+                      <a:picLocks noChangeAspect="1" noChangeArrowheads="1"/>
+                    </pic:cNvPicPr>
+                  </pic:nvPicPr>
+                  <pic:blipFill>
+                    <a:blip r:embed="rId35" cstate="print">
+                      <a:extLst>
+                        <a:ext uri="{28A0092B-C50C-407E-A947-70E740481C1C}">
+                          <a14:useLocalDpi xmlns:a14="http://schemas.microsoft.com/office/drawing/2010/main" val="0"/>
+                        </a:ext>
+                      </a:extLst>
+                    </a:blip>
+                    <a:srcRect/>
+                    <a:stretch>
+                      <a:fillRect/>
+                    </a:stretch>
+                  </pic:blipFill>
+                  <pic:spPr bwMode="auto">
+                    <a:xfrm>
+                      <a:off x="0" y="0"/>
+                      <a:ext cx="5400040" cy="2742565"/>
+                    </a:xfrm>
+                    <a:prstGeom prst="rect">
+                      <a:avLst/>
+                    </a:prstGeom>
+                    <a:noFill/>
+                    <a:ln>
+                      <a:noFill/>
+                    </a:ln>
+                  </pic:spPr>
+                </pic:pic>
+              </a:graphicData>
+            </a:graphic>
+          </wp:inline>
+        </w:drawing>
+      </w:r>
+    </w:p>
+    <w:p>
+      <w:r>
+        <w:rPr>
+          <w:noProof/>
+        </w:rPr>
+        <w:drawing>
+          <wp:inline distT="0" distB="0" distL="0" distR="0" wp14:anchorId="71B3BA2A" wp14:editId="4C9DED4F">
+            <wp:extent cx="4876800" cy="5019675"/>
+            <wp:effectExtent l="0" t="0" r="0" b="9525"/>
+            <wp:docPr id="1510227428" name="Imagen 29" descr="Texto&#10;&#10;Descripción generada automáticamente con confianza baja"/>
+            <wp:cNvGraphicFramePr>
+              <a:graphicFrameLocks xmlns:a="http://schemas.openxmlformats.org/drawingml/2006/main" noChangeAspect="1"/>
+            </wp:cNvGraphicFramePr>
+            <a:graphic xmlns:a="http://schemas.openxmlformats.org/drawingml/2006/main">
+              <a:graphicData uri="http://schemas.openxmlformats.org/drawingml/2006/picture">
+                <pic:pic xmlns:pic="http://schemas.openxmlformats.org/drawingml/2006/picture">
+                  <pic:nvPicPr>
+                    <pic:cNvPr id="1510227428" name="Imagen 29" descr="Texto&#10;&#10;Descripción generada automáticamente con confianza baja"/>
+                    <pic:cNvPicPr>
+                      <a:picLocks noChangeAspect="1" noChangeArrowheads="1"/>
+                    </pic:cNvPicPr>
+                  </pic:nvPicPr>
+                  <pic:blipFill>
+                    <a:blip r:embed="rId36">
+                      <a:extLst>
+                        <a:ext uri="{28A0092B-C50C-407E-A947-70E740481C1C}">
+                          <a14:useLocalDpi xmlns:a14="http://schemas.microsoft.com/office/drawing/2010/main" val="0"/>
+                        </a:ext>
+                      </a:extLst>
+                    </a:blip>
+                    <a:srcRect/>
+                    <a:stretch>
+                      <a:fillRect/>
+                    </a:stretch>
+                  </pic:blipFill>
+                  <pic:spPr bwMode="auto">
+                    <a:xfrm>
+                      <a:off x="0" y="0"/>
+                      <a:ext cx="4876800" cy="5019675"/>
+                    </a:xfrm>
+                    <a:prstGeom prst="rect">
+                      <a:avLst/>
+                    </a:prstGeom>
+                    <a:noFill/>
+                    <a:ln>
+                      <a:noFill/>
+                    </a:ln>
+                  </pic:spPr>
+                </pic:pic>
+              </a:graphicData>
+            </a:graphic>
+          </wp:inline>
+        </w:drawing>
+      </w:r>
+    </w:p>
+    <w:p>
+      <w:pPr>
+        <w:pStyle w:val="Ttulo3"/>
+      </w:pPr>
+      <w:bookmarkStart w:id="20" w:name="_Toc188797796"/>
+      <w:r>
+        <w:lastRenderedPageBreak/>
+        <w:t>Origen</w:t>
+      </w:r>
+      <w:bookmarkEnd w:id="20"/>
+    </w:p>
+    <w:p>
+      <w:r>
+        <w:rPr>
+          <w:noProof/>
+        </w:rPr>
+        <w:drawing>
+          <wp:inline distT="0" distB="0" distL="0" distR="0" wp14:anchorId="5F096309" wp14:editId="1C594462">
+            <wp:extent cx="5400040" cy="2742565"/>
+            <wp:effectExtent l="0" t="0" r="0" b="635"/>
+            <wp:docPr id="226667100" name="Imagen 30" descr="Tabla&#10;&#10;Descripción generada automáticamente"/>
+            <wp:cNvGraphicFramePr>
+              <a:graphicFrameLocks xmlns:a="http://schemas.openxmlformats.org/drawingml/2006/main" noChangeAspect="1"/>
+            </wp:cNvGraphicFramePr>
+            <a:graphic xmlns:a="http://schemas.openxmlformats.org/drawingml/2006/main">
+              <a:graphicData uri="http://schemas.openxmlformats.org/drawingml/2006/picture">
+                <pic:pic xmlns:pic="http://schemas.openxmlformats.org/drawingml/2006/picture">
+                  <pic:nvPicPr>
+                    <pic:cNvPr id="226667100" name="Imagen 30" descr="Tabla&#10;&#10;Descripción generada automáticamente"/>
+                    <pic:cNvPicPr>
+                      <a:picLocks noChangeAspect="1" noChangeArrowheads="1"/>
+                    </pic:cNvPicPr>
+                  </pic:nvPicPr>
+                  <pic:blipFill>
+                    <a:blip r:embed="rId37" cstate="print">
+                      <a:extLst>
+                        <a:ext uri="{28A0092B-C50C-407E-A947-70E740481C1C}">
+                          <a14:useLocalDpi xmlns:a14="http://schemas.microsoft.com/office/drawing/2010/main" val="0"/>
+                        </a:ext>
+                      </a:extLst>
+                    </a:blip>
+                    <a:srcRect/>
+                    <a:stretch>
+                      <a:fillRect/>
+                    </a:stretch>
+                  </pic:blipFill>
+                  <pic:spPr bwMode="auto">
+                    <a:xfrm>
+                      <a:off x="0" y="0"/>
+                      <a:ext cx="5400040" cy="2742565"/>
+                    </a:xfrm>
+                    <a:prstGeom prst="rect">
+                      <a:avLst/>
+                    </a:prstGeom>
+                    <a:noFill/>
+                    <a:ln>
+                      <a:noFill/>
+                    </a:ln>
+                  </pic:spPr>
+                </pic:pic>
+              </a:graphicData>
+            </a:graphic>
+          </wp:inline>
+        </w:drawing>
+      </w:r>
+    </w:p>
+    <w:p>
+      <w:r>
+        <w:rPr>
+          <w:noProof/>
+        </w:rPr>
+        <w:drawing>
+          <wp:inline distT="0" distB="0" distL="0" distR="0" wp14:anchorId="365DAAD5" wp14:editId="585B418C">
+            <wp:extent cx="3486150" cy="762000"/>
+            <wp:effectExtent l="0" t="0" r="0" b="0"/>
+            <wp:docPr id="1095252671" name="Imagen 31" descr="Interfaz de usuario gráfica, Texto&#10;&#10;Descripción generada automáticamente"/>
+            <wp:cNvGraphicFramePr>
+              <a:graphicFrameLocks xmlns:a="http://schemas.openxmlformats.org/drawingml/2006/main" noChangeAspect="1"/>
+            </wp:cNvGraphicFramePr>
+            <a:graphic xmlns:a="http://schemas.openxmlformats.org/drawingml/2006/main">
+              <a:graphicData uri="http://schemas.openxmlformats.org/drawingml/2006/picture">
+                <pic:pic xmlns:pic="http://schemas.openxmlformats.org/drawingml/2006/picture">
+                  <pic:nvPicPr>
+                    <pic:cNvPr id="1095252671" name="Imagen 31" descr="Interfaz de usuario gráfica, Texto&#10;&#10;Descripción generada automáticamente"/>
+                    <pic:cNvPicPr>
+                      <a:picLocks noChangeAspect="1" noChangeArrowheads="1"/>
+                    </pic:cNvPicPr>
+                  </pic:nvPicPr>
+                  <pic:blipFill>
+                    <a:blip r:embed="rId38">
+                      <a:extLst>
+                        <a:ext uri="{28A0092B-C50C-407E-A947-70E740481C1C}">
+                          <a14:useLocalDpi xmlns:a14="http://schemas.microsoft.com/office/drawing/2010/main" val="0"/>
+                        </a:ext>
+                      </a:extLst>
+                    </a:blip>
+                    <a:srcRect/>
+                    <a:stretch>
+                      <a:fillRect/>
+                    </a:stretch>
+                  </pic:blipFill>
+                  <pic:spPr bwMode="auto">
+                    <a:xfrm>
+                      <a:off x="0" y="0"/>
+                      <a:ext cx="3486150" cy="762000"/>
+                    </a:xfrm>
+                    <a:prstGeom prst="rect">
+                      <a:avLst/>
+                    </a:prstGeom>
+                    <a:noFill/>
+                    <a:ln>
+                      <a:noFill/>
+                    </a:ln>
+                  </pic:spPr>
+                </pic:pic>
+              </a:graphicData>
+            </a:graphic>
+          </wp:inline>
+        </w:drawing>
+      </w:r>
+    </w:p>
+    <w:p>
+      <w:r>
+        <w:rPr>
+          <w:noProof/>
+        </w:rPr>
+        <w:lastRenderedPageBreak/>
+        <w:drawing>
+          <wp:inline distT="0" distB="0" distL="0" distR="0" wp14:anchorId="56082E73" wp14:editId="340D0286">
+            <wp:extent cx="5400040" cy="6657340"/>
+            <wp:effectExtent l="0" t="0" r="0" b="0"/>
+            <wp:docPr id="1518537663" name="Imagen 32" descr="Imagen que contiene Texto&#10;&#10;Descripción generada automáticamente"/>
+            <wp:cNvGraphicFramePr>
+              <a:graphicFrameLocks xmlns:a="http://schemas.openxmlformats.org/drawingml/2006/main" noChangeAspect="1"/>
+            </wp:cNvGraphicFramePr>
+            <a:graphic xmlns:a="http://schemas.openxmlformats.org/drawingml/2006/main">
+              <a:graphicData uri="http://schemas.openxmlformats.org/drawingml/2006/picture">
+                <pic:pic xmlns:pic="http://schemas.openxmlformats.org/drawingml/2006/picture">
+                  <pic:nvPicPr>
+                    <pic:cNvPr id="1518537663" name="Imagen 32" descr="Imagen que contiene Texto&#10;&#10;Descripción generada automáticamente"/>
+                    <pic:cNvPicPr>
+                      <a:picLocks noChangeAspect="1" noChangeArrowheads="1"/>
+                    </pic:cNvPicPr>
+                  </pic:nvPicPr>
+                  <pic:blipFill>
+                    <a:blip r:embed="rId39">
+                      <a:extLst>
+                        <a:ext uri="{28A0092B-C50C-407E-A947-70E740481C1C}">
+                          <a14:useLocalDpi xmlns:a14="http://schemas.microsoft.com/office/drawing/2010/main" val="0"/>
+                        </a:ext>
+                      </a:extLst>
+                    </a:blip>
+                    <a:srcRect/>
+                    <a:stretch>
+                      <a:fillRect/>
+                    </a:stretch>
+                  </pic:blipFill>
+                  <pic:spPr bwMode="auto">
+                    <a:xfrm>
+                      <a:off x="0" y="0"/>
+                      <a:ext cx="5400040" cy="6657340"/>
+                    </a:xfrm>
+                    <a:prstGeom prst="rect">
+                      <a:avLst/>
+                    </a:prstGeom>
+                    <a:noFill/>
+                    <a:ln>
+                      <a:noFill/>
+                    </a:ln>
+                  </pic:spPr>
+                </pic:pic>
+              </a:graphicData>
+            </a:graphic>
+          </wp:inline>
+        </w:drawing>
       </w:r>
     </w:p>
     <w:sectPr>
-      <w:footerReference w:type="default" r:id="rId12"/>
+      <w:footerReference w:type="default" r:id="rId40"/>
       <w:pgSz w:w="11906" w:h="16838"/>
       <w:pgMar w:top="1417" w:right="1701" w:bottom="1417" w:left="1701" w:header="708" w:footer="708" w:gutter="0"/>
       <w:cols w:space="708"/>
@@ -2504,7 +5970,6 @@
     <w:next w:val="Normal"/>
     <w:link w:val="Ttulo5Car"/>
     <w:uiPriority w:val="9"/>
-    <w:semiHidden/>
     <w:unhideWhenUsed/>
     <w:qFormat/>
     <w:rsid w:val="002C59C5"/>
@@ -2691,7 +6156,6 @@
     <w:basedOn w:val="Fuentedeprrafopredeter"/>
     <w:link w:val="Ttulo5"/>
     <w:uiPriority w:val="9"/>
-    <w:semiHidden/>
     <w:rsid w:val="002C59C5"/>
     <w:rPr>
       <w:rFonts w:eastAsiaTheme="majorEastAsia" w:cstheme="majorBidi"/>
@@ -3065,6 +6529,32 @@
       <w:u w:val="single"/>
     </w:rPr>
   </w:style>
+  <w:style w:type="paragraph" w:styleId="TDC2">
+    <w:name w:val="toc 2"/>
+    <w:basedOn w:val="Normal"/>
+    <w:next w:val="Normal"/>
+    <w:autoRedefine/>
+    <w:uiPriority w:val="39"/>
+    <w:unhideWhenUsed/>
+    <w:rsid w:val="00484865"/>
+    <w:pPr>
+      <w:spacing w:after="100"/>
+      <w:ind w:left="240"/>
+    </w:pPr>
+  </w:style>
+  <w:style w:type="paragraph" w:styleId="TDC3">
+    <w:name w:val="toc 3"/>
+    <w:basedOn w:val="Normal"/>
+    <w:next w:val="Normal"/>
+    <w:autoRedefine/>
+    <w:uiPriority w:val="39"/>
+    <w:unhideWhenUsed/>
+    <w:rsid w:val="00484865"/>
+    <w:pPr>
+      <w:spacing w:after="100"/>
+      <w:ind w:left="480"/>
+    </w:pPr>
+  </w:style>
 </w:styles>
 </file>
 
@@ -3270,25 +6760,6 @@
 </file>
 
 <file path=customXml/item1.xml><?xml version="1.0" encoding="utf-8"?>
-<b:Sources xmlns:b="http://schemas.openxmlformats.org/officeDocument/2006/bibliography" xmlns="http://schemas.openxmlformats.org/officeDocument/2006/bibliography" SelectedStyle="\APASixthEditionOfficeOnline.xsl" StyleName="APA" Version="6"/>
-</file>
-
-<file path=customXml/item2.xml><?xml version="1.0" encoding="utf-8"?>
-<p:properties xmlns:p="http://schemas.microsoft.com/office/2006/metadata/properties" xmlns:xsi="http://www.w3.org/2001/XMLSchema-instance" xmlns:pc="http://schemas.microsoft.com/office/infopath/2007/PartnerControls">
-  <documentManagement/>
-</p:properties>
-</file>
-
-<file path=customXml/item3.xml><?xml version="1.0" encoding="utf-8"?>
-<?mso-contentType ?>
-<FormTemplates xmlns="http://schemas.microsoft.com/sharepoint/v3/contenttype/forms">
-  <Display>DocumentLibraryForm</Display>
-  <Edit>DocumentLibraryForm</Edit>
-  <New>DocumentLibraryForm</New>
-</FormTemplates>
-</file>
-
-<file path=customXml/item4.xml><?xml version="1.0" encoding="utf-8"?>
 <ct:contentTypeSchema xmlns:ct="http://schemas.microsoft.com/office/2006/metadata/contentType" xmlns:ma="http://schemas.microsoft.com/office/2006/metadata/properties/metaAttributes" ct:_="" ma:_="" ma:contentTypeName="Documento" ma:contentTypeID="0x010100E847573596BCB242B231189B5AEC6B57" ma:contentTypeVersion="5" ma:contentTypeDescription="Crear nuevo documento." ma:contentTypeScope="" ma:versionID="5e1dd3f328a4c753ac7136579e5e4ed6">
   <xsd:schema xmlns:xsd="http://www.w3.org/2001/XMLSchema" xmlns:xs="http://www.w3.org/2001/XMLSchema" xmlns:p="http://schemas.microsoft.com/office/2006/metadata/properties" xmlns:ns3="2f97d7bb-1d95-4f44-94c4-63279acfa932" targetNamespace="http://schemas.microsoft.com/office/2006/metadata/properties" ma:root="true" ma:fieldsID="e2a6eca137e46c22dcdb3ca86b420a18" ns3:_="">
     <xsd:import namespace="2f97d7bb-1d95-4f44-94c4-63279acfa932"/>
@@ -3438,39 +6909,26 @@
 </ct:contentTypeSchema>
 </file>
 
-<file path=customXml/itemProps1.xml><?xml version="1.0" encoding="utf-8"?>
-<ds:datastoreItem xmlns:ds="http://schemas.openxmlformats.org/officeDocument/2006/customXml" ds:itemID="{99947184-7F0D-4979-84EB-4D93CDD83F76}">
-  <ds:schemaRefs>
-    <ds:schemaRef ds:uri="http://schemas.openxmlformats.org/officeDocument/2006/bibliography"/>
-  </ds:schemaRefs>
-</ds:datastoreItem>
+<file path=customXml/item2.xml><?xml version="1.0" encoding="utf-8"?>
+<b:Sources xmlns:b="http://schemas.openxmlformats.org/officeDocument/2006/bibliography" xmlns="http://schemas.openxmlformats.org/officeDocument/2006/bibliography" SelectedStyle="\APASixthEditionOfficeOnline.xsl" StyleName="APA" Version="6"/>
 </file>
 
-<file path=customXml/itemProps2.xml><?xml version="1.0" encoding="utf-8"?>
-<ds:datastoreItem xmlns:ds="http://schemas.openxmlformats.org/officeDocument/2006/customXml" ds:itemID="{FAE378F6-997E-4172-962C-364862635989}">
-  <ds:schemaRefs>
-    <ds:schemaRef ds:uri="http://schemas.microsoft.com/office/2006/documentManagement/types"/>
-    <ds:schemaRef ds:uri="http://purl.org/dc/terms/"/>
-    <ds:schemaRef ds:uri="http://schemas.openxmlformats.org/package/2006/metadata/core-properties"/>
-    <ds:schemaRef ds:uri="http://www.w3.org/XML/1998/namespace"/>
-    <ds:schemaRef ds:uri="http://purl.org/dc/dcmitype/"/>
-    <ds:schemaRef ds:uri="http://purl.org/dc/elements/1.1/"/>
-    <ds:schemaRef ds:uri="http://schemas.microsoft.com/office/2006/metadata/properties"/>
-    <ds:schemaRef ds:uri="http://schemas.microsoft.com/office/infopath/2007/PartnerControls"/>
-    <ds:schemaRef ds:uri="2f97d7bb-1d95-4f44-94c4-63279acfa932"/>
-  </ds:schemaRefs>
-</ds:datastoreItem>
+<file path=customXml/item3.xml><?xml version="1.0" encoding="utf-8"?>
+<p:properties xmlns:p="http://schemas.microsoft.com/office/2006/metadata/properties" xmlns:xsi="http://www.w3.org/2001/XMLSchema-instance" xmlns:pc="http://schemas.microsoft.com/office/infopath/2007/PartnerControls">
+  <documentManagement/>
+</p:properties>
 </file>
 
-<file path=customXml/itemProps3.xml><?xml version="1.0" encoding="utf-8"?>
-<ds:datastoreItem xmlns:ds="http://schemas.openxmlformats.org/officeDocument/2006/customXml" ds:itemID="{C4955041-FF82-4231-871C-E80F69C346E4}">
-  <ds:schemaRefs>
-    <ds:schemaRef ds:uri="http://schemas.microsoft.com/sharepoint/v3/contenttype/forms"/>
-  </ds:schemaRefs>
-</ds:datastoreItem>
+<file path=customXml/item4.xml><?xml version="1.0" encoding="utf-8"?>
+<?mso-contentType ?>
+<FormTemplates xmlns="http://schemas.microsoft.com/sharepoint/v3/contenttype/forms">
+  <Display>DocumentLibraryForm</Display>
+  <Edit>DocumentLibraryForm</Edit>
+  <New>DocumentLibraryForm</New>
+</FormTemplates>
 </file>
 
-<file path=customXml/itemProps4.xml><?xml version="1.0" encoding="utf-8"?>
+<file path=customXml/itemProps1.xml><?xml version="1.0" encoding="utf-8"?>
 <ds:datastoreItem xmlns:ds="http://schemas.openxmlformats.org/officeDocument/2006/customXml" ds:itemID="{CC009326-BF29-4F5B-9150-9D86B51AD10C}">
   <ds:schemaRefs>
     <ds:schemaRef ds:uri="http://schemas.microsoft.com/office/2006/metadata/contentType"/>
@@ -3486,4 +6944,29 @@
     <ds:schemaRef ds:uri="http://schemas.microsoft.com/internal/obd"/>
   </ds:schemaRefs>
 </ds:datastoreItem>
+</file>
+
+<file path=customXml/itemProps2.xml><?xml version="1.0" encoding="utf-8"?>
+<ds:datastoreItem xmlns:ds="http://schemas.openxmlformats.org/officeDocument/2006/customXml" ds:itemID="{99947184-7F0D-4979-84EB-4D93CDD83F76}">
+  <ds:schemaRefs>
+    <ds:schemaRef ds:uri="http://schemas.openxmlformats.org/officeDocument/2006/bibliography"/>
+  </ds:schemaRefs>
+</ds:datastoreItem>
+</file>
+
+<file path=customXml/itemProps3.xml><?xml version="1.0" encoding="utf-8"?>
+<ds:datastoreItem xmlns:ds="http://schemas.openxmlformats.org/officeDocument/2006/customXml" ds:itemID="{FAE378F6-997E-4172-962C-364862635989}">
+  <ds:schemaRefs>
+    <ds:schemaRef ds:uri="http://schemas.microsoft.com/office/2006/metadata/properties"/>
+    <ds:schemaRef ds:uri="http://schemas.microsoft.com/office/infopath/2007/PartnerControls"/>
+  </ds:schemaRefs>
+</ds:datastoreItem>
+</file>
+
+<file path=customXml/itemProps4.xml><?xml version="1.0" encoding="utf-8"?>
+<ds:datastoreItem xmlns:ds="http://schemas.openxmlformats.org/officeDocument/2006/customXml" ds:itemID="{C4955041-FF82-4231-871C-E80F69C346E4}">
+  <ds:schemaRefs>
+    <ds:schemaRef ds:uri="http://schemas.microsoft.com/sharepoint/v3/contenttype/forms"/>
+  </ds:schemaRefs>
+</ds:datastoreItem>
 </file>
</xml_diff>